<commit_message>
update thong tin chung + phat bieu bai toan
</commit_message>
<xml_diff>
--- a/Documents/1-ThongTinChung.docx
+++ b/Documents/1-ThongTinChung.docx
@@ -1,6 +1,6 @@
 
 <file path=word/document.xml><?xml version="1.0" encoding="utf-8"?>
-<w:document xmlns:wpc="http://schemas.microsoft.com/office/word/2010/wordprocessingCanvas" xmlns:mc="http://schemas.openxmlformats.org/markup-compatibility/2006" xmlns:o="urn:schemas-microsoft-com:office:office" xmlns:r="http://schemas.openxmlformats.org/officeDocument/2006/relationships" xmlns:m="http://schemas.openxmlformats.org/officeDocument/2006/math" xmlns:v="urn:schemas-microsoft-com:vml" xmlns:wp14="http://schemas.microsoft.com/office/word/2010/wordprocessingDrawing" xmlns:wp="http://schemas.openxmlformats.org/drawingml/2006/wordprocessingDrawing" xmlns:w10="urn:schemas-microsoft-com:office:word" xmlns:w="http://schemas.openxmlformats.org/wordprocessingml/2006/main" xmlns:w14="http://schemas.microsoft.com/office/word/2010/wordml" xmlns:wpg="http://schemas.microsoft.com/office/word/2010/wordprocessingGroup" xmlns:wpi="http://schemas.microsoft.com/office/word/2010/wordprocessingInk" xmlns:wne="http://schemas.microsoft.com/office/word/2006/wordml" xmlns:wps="http://schemas.microsoft.com/office/word/2010/wordprocessingShape" mc:Ignorable="w14 wp14">
+<w:document xmlns:wpc="http://schemas.microsoft.com/office/word/2010/wordprocessingCanvas" xmlns:cx="http://schemas.microsoft.com/office/drawing/2014/chartex" xmlns:cx1="http://schemas.microsoft.com/office/drawing/2015/9/8/chartex" xmlns:cx2="http://schemas.microsoft.com/office/drawing/2015/10/21/chartex" xmlns:cx3="http://schemas.microsoft.com/office/drawing/2016/5/9/chartex" xmlns:cx4="http://schemas.microsoft.com/office/drawing/2016/5/10/chartex" xmlns:cx5="http://schemas.microsoft.com/office/drawing/2016/5/11/chartex" xmlns:cx6="http://schemas.microsoft.com/office/drawing/2016/5/12/chartex" xmlns:cx7="http://schemas.microsoft.com/office/drawing/2016/5/13/chartex" xmlns:cx8="http://schemas.microsoft.com/office/drawing/2016/5/14/chartex" xmlns:mc="http://schemas.openxmlformats.org/markup-compatibility/2006" xmlns:aink="http://schemas.microsoft.com/office/drawing/2016/ink" xmlns:am3d="http://schemas.microsoft.com/office/drawing/2017/model3d" xmlns:o="urn:schemas-microsoft-com:office:office" xmlns:r="http://schemas.openxmlformats.org/officeDocument/2006/relationships" xmlns:m="http://schemas.openxmlformats.org/officeDocument/2006/math" xmlns:v="urn:schemas-microsoft-com:vml" xmlns:wp14="http://schemas.microsoft.com/office/word/2010/wordprocessingDrawing" xmlns:wp="http://schemas.openxmlformats.org/drawingml/2006/wordprocessingDrawing" xmlns:w10="urn:schemas-microsoft-com:office:word" xmlns:w="http://schemas.openxmlformats.org/wordprocessingml/2006/main" xmlns:w14="http://schemas.microsoft.com/office/word/2010/wordml" xmlns:w15="http://schemas.microsoft.com/office/word/2012/wordml" xmlns:w16cex="http://schemas.microsoft.com/office/word/2018/wordml/cex" xmlns:w16cid="http://schemas.microsoft.com/office/word/2016/wordml/cid" xmlns:w16="http://schemas.microsoft.com/office/word/2018/wordml" xmlns:w16se="http://schemas.microsoft.com/office/word/2015/wordml/symex" xmlns:wpg="http://schemas.microsoft.com/office/word/2010/wordprocessingGroup" xmlns:wpi="http://schemas.microsoft.com/office/word/2010/wordprocessingInk" xmlns:wne="http://schemas.microsoft.com/office/word/2006/wordml" xmlns:wps="http://schemas.microsoft.com/office/word/2010/wordprocessingShape" mc:Ignorable="w14 w15 w16se w16cid w16 w16cex wp14">
   <w:body>
     <w:p>
       <w:pPr>
@@ -15,6 +15,12 @@
         </w:rPr>
         <w:t xml:space="preserve"> </w:t>
       </w:r>
+      <w:r>
+        <w:rPr>
+          <w:lang w:val="en-US"/>
+        </w:rPr>
+        <w:t>Hệ thống quản lý thư viện</w:t>
+      </w:r>
     </w:p>
     <w:p/>
     <w:p/>
@@ -24,6 +30,18 @@
       </w:pPr>
       <w:r>
         <w:t>Môi trường phát triển ứng dụng:</w:t>
+      </w:r>
+      <w:r>
+        <w:rPr>
+          <w:lang w:val="en-US"/>
+        </w:rPr>
+        <w:t xml:space="preserve"> </w:t>
+      </w:r>
+      <w:r>
+        <w:rPr>
+          <w:lang w:val="en-US"/>
+        </w:rPr>
+        <w:t>Desktop</w:t>
       </w:r>
     </w:p>
     <w:p>
@@ -50,16 +68,16 @@
         <w:tblLook w:val="01E0" w:firstRow="1" w:lastRow="1" w:firstColumn="1" w:lastColumn="1" w:noHBand="0" w:noVBand="0"/>
       </w:tblPr>
       <w:tblGrid>
-        <w:gridCol w:w="763"/>
-        <w:gridCol w:w="990"/>
-        <w:gridCol w:w="2855"/>
-        <w:gridCol w:w="1573"/>
-        <w:gridCol w:w="3287"/>
+        <w:gridCol w:w="757"/>
+        <w:gridCol w:w="1056"/>
+        <w:gridCol w:w="2762"/>
+        <w:gridCol w:w="1529"/>
+        <w:gridCol w:w="3364"/>
       </w:tblGrid>
       <w:tr>
         <w:tc>
           <w:tcPr>
-            <w:tcW w:w="763" w:type="dxa"/>
+            <w:tcW w:w="757" w:type="dxa"/>
           </w:tcPr>
           <w:p>
             <w:pPr>
@@ -73,7 +91,7 @@
         </w:tc>
         <w:tc>
           <w:tcPr>
-            <w:tcW w:w="990" w:type="dxa"/>
+            <w:tcW w:w="1056" w:type="dxa"/>
           </w:tcPr>
           <w:p>
             <w:pPr>
@@ -86,7 +104,7 @@
         </w:tc>
         <w:tc>
           <w:tcPr>
-            <w:tcW w:w="2855" w:type="dxa"/>
+            <w:tcW w:w="2762" w:type="dxa"/>
           </w:tcPr>
           <w:p>
             <w:pPr>
@@ -99,7 +117,7 @@
         </w:tc>
         <w:tc>
           <w:tcPr>
-            <w:tcW w:w="1573" w:type="dxa"/>
+            <w:tcW w:w="1529" w:type="dxa"/>
           </w:tcPr>
           <w:p>
             <w:pPr>
@@ -112,7 +130,7 @@
         </w:tc>
         <w:tc>
           <w:tcPr>
-            <w:tcW w:w="3287" w:type="dxa"/>
+            <w:tcW w:w="3364" w:type="dxa"/>
           </w:tcPr>
           <w:p>
             <w:pPr>
@@ -127,7 +145,7 @@
       <w:tr>
         <w:tc>
           <w:tcPr>
-            <w:tcW w:w="763" w:type="dxa"/>
+            <w:tcW w:w="757" w:type="dxa"/>
           </w:tcPr>
           <w:p>
             <w:pPr>
@@ -141,7 +159,45 @@
         </w:tc>
         <w:tc>
           <w:tcPr>
-            <w:tcW w:w="990" w:type="dxa"/>
+            <w:tcW w:w="1056" w:type="dxa"/>
+          </w:tcPr>
+          <w:p>
+            <w:pPr>
+              <w:spacing w:before="120" w:after="120"/>
+              <w:rPr>
+                <w:lang w:val="en-US"/>
+              </w:rPr>
+            </w:pPr>
+            <w:r>
+              <w:rPr>
+                <w:lang w:val="en-US"/>
+              </w:rPr>
+              <w:t>1712878</w:t>
+            </w:r>
+          </w:p>
+        </w:tc>
+        <w:tc>
+          <w:tcPr>
+            <w:tcW w:w="2762" w:type="dxa"/>
+          </w:tcPr>
+          <w:p>
+            <w:pPr>
+              <w:spacing w:before="120" w:after="120"/>
+              <w:rPr>
+                <w:lang w:val="en-US"/>
+              </w:rPr>
+            </w:pPr>
+            <w:r>
+              <w:rPr>
+                <w:lang w:val="en-US"/>
+              </w:rPr>
+              <w:t>Nguyễn Thọ Tuấn</w:t>
+            </w:r>
+          </w:p>
+        </w:tc>
+        <w:tc>
+          <w:tcPr>
+            <w:tcW w:w="1529" w:type="dxa"/>
           </w:tcPr>
           <w:p>
             <w:pPr>
@@ -151,39 +207,31 @@
         </w:tc>
         <w:tc>
           <w:tcPr>
-            <w:tcW w:w="2855" w:type="dxa"/>
+            <w:tcW w:w="3364" w:type="dxa"/>
           </w:tcPr>
           <w:p>
             <w:pPr>
               <w:spacing w:before="120" w:after="120"/>
+              <w:rPr>
+                <w:lang w:val="en-US"/>
+              </w:rPr>
             </w:pPr>
-          </w:p>
-        </w:tc>
-        <w:tc>
-          <w:tcPr>
-            <w:tcW w:w="1573" w:type="dxa"/>
-          </w:tcPr>
-          <w:p>
-            <w:pPr>
-              <w:spacing w:before="120" w:after="120"/>
-            </w:pPr>
-          </w:p>
-        </w:tc>
-        <w:tc>
-          <w:tcPr>
-            <w:tcW w:w="3287" w:type="dxa"/>
-          </w:tcPr>
-          <w:p>
-            <w:pPr>
-              <w:spacing w:before="120" w:after="120"/>
-            </w:pPr>
+            <w:hyperlink r:id="rId7" w:history="1">
+              <w:r>
+                <w:rPr>
+                  <w:rStyle w:val="Hyperlink"/>
+                  <w:lang w:val="en-US"/>
+                </w:rPr>
+                <w:t>1712878@student.hcmus.edu.vn</w:t>
+              </w:r>
+            </w:hyperlink>
           </w:p>
         </w:tc>
       </w:tr>
       <w:tr>
         <w:tc>
           <w:tcPr>
-            <w:tcW w:w="763" w:type="dxa"/>
+            <w:tcW w:w="757" w:type="dxa"/>
           </w:tcPr>
           <w:p>
             <w:pPr>
@@ -197,7 +245,45 @@
         </w:tc>
         <w:tc>
           <w:tcPr>
-            <w:tcW w:w="990" w:type="dxa"/>
+            <w:tcW w:w="1056" w:type="dxa"/>
+          </w:tcPr>
+          <w:p>
+            <w:pPr>
+              <w:spacing w:before="120" w:after="120"/>
+              <w:rPr>
+                <w:lang w:val="en-US"/>
+              </w:rPr>
+            </w:pPr>
+            <w:r>
+              <w:rPr>
+                <w:lang w:val="en-US"/>
+              </w:rPr>
+              <w:t>1712882</w:t>
+            </w:r>
+          </w:p>
+        </w:tc>
+        <w:tc>
+          <w:tcPr>
+            <w:tcW w:w="2762" w:type="dxa"/>
+          </w:tcPr>
+          <w:p>
+            <w:pPr>
+              <w:spacing w:before="120" w:after="120"/>
+              <w:rPr>
+                <w:lang w:val="en-US"/>
+              </w:rPr>
+            </w:pPr>
+            <w:r>
+              <w:rPr>
+                <w:lang w:val="en-US"/>
+              </w:rPr>
+              <w:t>Nguyễn Thanh Tùng</w:t>
+            </w:r>
+          </w:p>
+        </w:tc>
+        <w:tc>
+          <w:tcPr>
+            <w:tcW w:w="1529" w:type="dxa"/>
           </w:tcPr>
           <w:p>
             <w:pPr>
@@ -207,39 +293,31 @@
         </w:tc>
         <w:tc>
           <w:tcPr>
-            <w:tcW w:w="2855" w:type="dxa"/>
+            <w:tcW w:w="3364" w:type="dxa"/>
           </w:tcPr>
           <w:p>
             <w:pPr>
               <w:spacing w:before="120" w:after="120"/>
+              <w:rPr>
+                <w:lang w:val="en-US"/>
+              </w:rPr>
             </w:pPr>
-          </w:p>
-        </w:tc>
-        <w:tc>
-          <w:tcPr>
-            <w:tcW w:w="1573" w:type="dxa"/>
-          </w:tcPr>
-          <w:p>
-            <w:pPr>
-              <w:spacing w:before="120" w:after="120"/>
-            </w:pPr>
-          </w:p>
-        </w:tc>
-        <w:tc>
-          <w:tcPr>
-            <w:tcW w:w="3287" w:type="dxa"/>
-          </w:tcPr>
-          <w:p>
-            <w:pPr>
-              <w:spacing w:before="120" w:after="120"/>
-            </w:pPr>
+            <w:hyperlink r:id="rId8" w:history="1">
+              <w:r>
+                <w:rPr>
+                  <w:rStyle w:val="Hyperlink"/>
+                  <w:lang w:val="en-US"/>
+                </w:rPr>
+                <w:t>1712882@student.hcmus.edu.vn</w:t>
+              </w:r>
+            </w:hyperlink>
           </w:p>
         </w:tc>
       </w:tr>
       <w:tr>
         <w:tc>
           <w:tcPr>
-            <w:tcW w:w="763" w:type="dxa"/>
+            <w:tcW w:w="757" w:type="dxa"/>
           </w:tcPr>
           <w:p>
             <w:pPr>
@@ -259,7 +337,45 @@
         </w:tc>
         <w:tc>
           <w:tcPr>
-            <w:tcW w:w="990" w:type="dxa"/>
+            <w:tcW w:w="1056" w:type="dxa"/>
+          </w:tcPr>
+          <w:p>
+            <w:pPr>
+              <w:spacing w:before="120" w:after="120"/>
+              <w:rPr>
+                <w:lang w:val="en-US"/>
+              </w:rPr>
+            </w:pPr>
+            <w:r>
+              <w:rPr>
+                <w:lang w:val="en-US"/>
+              </w:rPr>
+              <w:t>1712883</w:t>
+            </w:r>
+          </w:p>
+        </w:tc>
+        <w:tc>
+          <w:tcPr>
+            <w:tcW w:w="2762" w:type="dxa"/>
+          </w:tcPr>
+          <w:p>
+            <w:pPr>
+              <w:spacing w:before="120" w:after="120"/>
+              <w:rPr>
+                <w:lang w:val="en-US"/>
+              </w:rPr>
+            </w:pPr>
+            <w:r>
+              <w:rPr>
+                <w:lang w:val="en-US"/>
+              </w:rPr>
+              <w:t>Nguyễn Thanh Tùng</w:t>
+            </w:r>
+          </w:p>
+        </w:tc>
+        <w:tc>
+          <w:tcPr>
+            <w:tcW w:w="1529" w:type="dxa"/>
           </w:tcPr>
           <w:p>
             <w:pPr>
@@ -269,32 +385,24 @@
         </w:tc>
         <w:tc>
           <w:tcPr>
-            <w:tcW w:w="2855" w:type="dxa"/>
+            <w:tcW w:w="3364" w:type="dxa"/>
           </w:tcPr>
           <w:p>
             <w:pPr>
               <w:spacing w:before="120" w:after="120"/>
+              <w:rPr>
+                <w:lang w:val="en-US"/>
+              </w:rPr>
             </w:pPr>
-          </w:p>
-        </w:tc>
-        <w:tc>
-          <w:tcPr>
-            <w:tcW w:w="1573" w:type="dxa"/>
-          </w:tcPr>
-          <w:p>
-            <w:pPr>
-              <w:spacing w:before="120" w:after="120"/>
-            </w:pPr>
-          </w:p>
-        </w:tc>
-        <w:tc>
-          <w:tcPr>
-            <w:tcW w:w="3287" w:type="dxa"/>
-          </w:tcPr>
-          <w:p>
-            <w:pPr>
-              <w:spacing w:before="120" w:after="120"/>
-            </w:pPr>
+            <w:hyperlink r:id="rId9" w:history="1">
+              <w:r>
+                <w:rPr>
+                  <w:rStyle w:val="Hyperlink"/>
+                  <w:lang w:val="en-US"/>
+                </w:rPr>
+                <w:t>1712883@student.hcmus.edu.vn</w:t>
+              </w:r>
+            </w:hyperlink>
           </w:p>
         </w:tc>
       </w:tr>
@@ -448,8 +556,6 @@
           <w:lang w:val="en-US"/>
         </w:rPr>
       </w:pPr>
-      <w:bookmarkStart w:id="0" w:name="_GoBack"/>
-      <w:bookmarkEnd w:id="0"/>
     </w:p>
     <w:p>
       <w:pPr>
@@ -482,8 +588,8 @@
       </w:pPr>
     </w:p>
     <w:sectPr>
-      <w:headerReference w:type="default" r:id="rId8"/>
-      <w:footerReference w:type="default" r:id="rId9"/>
+      <w:headerReference w:type="default" r:id="rId10"/>
+      <w:footerReference w:type="default" r:id="rId11"/>
       <w:pgSz w:w="11907" w:h="16839" w:code="9"/>
       <w:pgMar w:top="1440" w:right="1440" w:bottom="1440" w:left="1440" w:header="720" w:footer="720" w:gutter="0"/>
       <w:cols w:space="720"/>
@@ -495,7 +601,7 @@
 </file>
 
 <file path=word/endnotes.xml><?xml version="1.0" encoding="utf-8"?>
-<w:endnotes xmlns:wpc="http://schemas.microsoft.com/office/word/2010/wordprocessingCanvas" xmlns:mc="http://schemas.openxmlformats.org/markup-compatibility/2006" xmlns:o="urn:schemas-microsoft-com:office:office" xmlns:r="http://schemas.openxmlformats.org/officeDocument/2006/relationships" xmlns:m="http://schemas.openxmlformats.org/officeDocument/2006/math" xmlns:v="urn:schemas-microsoft-com:vml" xmlns:wp14="http://schemas.microsoft.com/office/word/2010/wordprocessingDrawing" xmlns:wp="http://schemas.openxmlformats.org/drawingml/2006/wordprocessingDrawing" xmlns:w10="urn:schemas-microsoft-com:office:word" xmlns:w="http://schemas.openxmlformats.org/wordprocessingml/2006/main" xmlns:w14="http://schemas.microsoft.com/office/word/2010/wordml" xmlns:wpg="http://schemas.microsoft.com/office/word/2010/wordprocessingGroup" xmlns:wpi="http://schemas.microsoft.com/office/word/2010/wordprocessingInk" xmlns:wne="http://schemas.microsoft.com/office/word/2006/wordml" xmlns:wps="http://schemas.microsoft.com/office/word/2010/wordprocessingShape" mc:Ignorable="w14 wp14">
+<w:endnotes xmlns:wpc="http://schemas.microsoft.com/office/word/2010/wordprocessingCanvas" xmlns:cx="http://schemas.microsoft.com/office/drawing/2014/chartex" xmlns:cx1="http://schemas.microsoft.com/office/drawing/2015/9/8/chartex" xmlns:cx2="http://schemas.microsoft.com/office/drawing/2015/10/21/chartex" xmlns:cx3="http://schemas.microsoft.com/office/drawing/2016/5/9/chartex" xmlns:cx4="http://schemas.microsoft.com/office/drawing/2016/5/10/chartex" xmlns:cx5="http://schemas.microsoft.com/office/drawing/2016/5/11/chartex" xmlns:cx6="http://schemas.microsoft.com/office/drawing/2016/5/12/chartex" xmlns:cx7="http://schemas.microsoft.com/office/drawing/2016/5/13/chartex" xmlns:cx8="http://schemas.microsoft.com/office/drawing/2016/5/14/chartex" xmlns:mc="http://schemas.openxmlformats.org/markup-compatibility/2006" xmlns:aink="http://schemas.microsoft.com/office/drawing/2016/ink" xmlns:am3d="http://schemas.microsoft.com/office/drawing/2017/model3d" xmlns:o="urn:schemas-microsoft-com:office:office" xmlns:r="http://schemas.openxmlformats.org/officeDocument/2006/relationships" xmlns:m="http://schemas.openxmlformats.org/officeDocument/2006/math" xmlns:v="urn:schemas-microsoft-com:vml" xmlns:wp14="http://schemas.microsoft.com/office/word/2010/wordprocessingDrawing" xmlns:wp="http://schemas.openxmlformats.org/drawingml/2006/wordprocessingDrawing" xmlns:w10="urn:schemas-microsoft-com:office:word" xmlns:w="http://schemas.openxmlformats.org/wordprocessingml/2006/main" xmlns:w14="http://schemas.microsoft.com/office/word/2010/wordml" xmlns:w15="http://schemas.microsoft.com/office/word/2012/wordml" xmlns:w16cex="http://schemas.microsoft.com/office/word/2018/wordml/cex" xmlns:w16cid="http://schemas.microsoft.com/office/word/2016/wordml/cid" xmlns:w16="http://schemas.microsoft.com/office/word/2018/wordml" xmlns:w16se="http://schemas.microsoft.com/office/word/2015/wordml/symex" xmlns:wpg="http://schemas.microsoft.com/office/word/2010/wordprocessingGroup" xmlns:wpi="http://schemas.microsoft.com/office/word/2010/wordprocessingInk" xmlns:wne="http://schemas.microsoft.com/office/word/2006/wordml" xmlns:wps="http://schemas.microsoft.com/office/word/2010/wordprocessingShape" mc:Ignorable="w14 w15 w16se w16cid w16 w16cex wp14">
   <w:endnote w:type="separator" w:id="-1">
     <w:p>
       <w:r>
@@ -514,7 +620,7 @@
 </file>
 
 <file path=word/footer1.xml><?xml version="1.0" encoding="utf-8"?>
-<w:ftr xmlns:wpc="http://schemas.microsoft.com/office/word/2010/wordprocessingCanvas" xmlns:mc="http://schemas.openxmlformats.org/markup-compatibility/2006" xmlns:o="urn:schemas-microsoft-com:office:office" xmlns:r="http://schemas.openxmlformats.org/officeDocument/2006/relationships" xmlns:m="http://schemas.openxmlformats.org/officeDocument/2006/math" xmlns:v="urn:schemas-microsoft-com:vml" xmlns:wp14="http://schemas.microsoft.com/office/word/2010/wordprocessingDrawing" xmlns:wp="http://schemas.openxmlformats.org/drawingml/2006/wordprocessingDrawing" xmlns:w10="urn:schemas-microsoft-com:office:word" xmlns:w="http://schemas.openxmlformats.org/wordprocessingml/2006/main" xmlns:w14="http://schemas.microsoft.com/office/word/2010/wordml" xmlns:wpg="http://schemas.microsoft.com/office/word/2010/wordprocessingGroup" xmlns:wpi="http://schemas.microsoft.com/office/word/2010/wordprocessingInk" xmlns:wne="http://schemas.microsoft.com/office/word/2006/wordml" xmlns:wps="http://schemas.microsoft.com/office/word/2010/wordprocessingShape" mc:Ignorable="w14 wp14">
+<w:ftr xmlns:wpc="http://schemas.microsoft.com/office/word/2010/wordprocessingCanvas" xmlns:cx="http://schemas.microsoft.com/office/drawing/2014/chartex" xmlns:cx1="http://schemas.microsoft.com/office/drawing/2015/9/8/chartex" xmlns:cx2="http://schemas.microsoft.com/office/drawing/2015/10/21/chartex" xmlns:cx3="http://schemas.microsoft.com/office/drawing/2016/5/9/chartex" xmlns:cx4="http://schemas.microsoft.com/office/drawing/2016/5/10/chartex" xmlns:cx5="http://schemas.microsoft.com/office/drawing/2016/5/11/chartex" xmlns:cx6="http://schemas.microsoft.com/office/drawing/2016/5/12/chartex" xmlns:cx7="http://schemas.microsoft.com/office/drawing/2016/5/13/chartex" xmlns:cx8="http://schemas.microsoft.com/office/drawing/2016/5/14/chartex" xmlns:mc="http://schemas.openxmlformats.org/markup-compatibility/2006" xmlns:aink="http://schemas.microsoft.com/office/drawing/2016/ink" xmlns:am3d="http://schemas.microsoft.com/office/drawing/2017/model3d" xmlns:o="urn:schemas-microsoft-com:office:office" xmlns:r="http://schemas.openxmlformats.org/officeDocument/2006/relationships" xmlns:m="http://schemas.openxmlformats.org/officeDocument/2006/math" xmlns:v="urn:schemas-microsoft-com:vml" xmlns:wp14="http://schemas.microsoft.com/office/word/2010/wordprocessingDrawing" xmlns:wp="http://schemas.openxmlformats.org/drawingml/2006/wordprocessingDrawing" xmlns:w10="urn:schemas-microsoft-com:office:word" xmlns:w="http://schemas.openxmlformats.org/wordprocessingml/2006/main" xmlns:w14="http://schemas.microsoft.com/office/word/2010/wordml" xmlns:w15="http://schemas.microsoft.com/office/word/2012/wordml" xmlns:w16cex="http://schemas.microsoft.com/office/word/2018/wordml/cex" xmlns:w16cid="http://schemas.microsoft.com/office/word/2016/wordml/cid" xmlns:w16="http://schemas.microsoft.com/office/word/2018/wordml" xmlns:w16se="http://schemas.microsoft.com/office/word/2015/wordml/symex" xmlns:wpg="http://schemas.microsoft.com/office/word/2010/wordprocessingGroup" xmlns:wpi="http://schemas.microsoft.com/office/word/2010/wordprocessingInk" xmlns:wne="http://schemas.microsoft.com/office/word/2006/wordml" xmlns:wps="http://schemas.microsoft.com/office/word/2010/wordprocessingShape" mc:Ignorable="w14 w15 w16se w16cid w16 w16cex wp14">
   <w:p>
     <w:pPr>
       <w:pStyle w:val="Footer"/>
@@ -525,7 +631,7 @@
         <w:lang w:val="en-US"/>
       </w:rPr>
       <w:drawing>
-        <wp:anchor distT="0" distB="0" distL="114300" distR="114300" simplePos="0" relativeHeight="251659776" behindDoc="0" locked="0" layoutInCell="1" allowOverlap="1" wp14:anchorId="665BC3DF" wp14:editId="69763F71">
+        <wp:anchor distT="0" distB="0" distL="114300" distR="114300" simplePos="0" relativeHeight="251659776" behindDoc="0" locked="0" layoutInCell="1" allowOverlap="1" wp14:anchorId="1750DD93" wp14:editId="145109BA">
           <wp:simplePos x="0" y="0"/>
           <wp:positionH relativeFrom="column">
             <wp:posOffset>-920010</wp:posOffset>
@@ -608,7 +714,7 @@
 </file>
 
 <file path=word/footnotes.xml><?xml version="1.0" encoding="utf-8"?>
-<w:footnotes xmlns:wpc="http://schemas.microsoft.com/office/word/2010/wordprocessingCanvas" xmlns:mc="http://schemas.openxmlformats.org/markup-compatibility/2006" xmlns:o="urn:schemas-microsoft-com:office:office" xmlns:r="http://schemas.openxmlformats.org/officeDocument/2006/relationships" xmlns:m="http://schemas.openxmlformats.org/officeDocument/2006/math" xmlns:v="urn:schemas-microsoft-com:vml" xmlns:wp14="http://schemas.microsoft.com/office/word/2010/wordprocessingDrawing" xmlns:wp="http://schemas.openxmlformats.org/drawingml/2006/wordprocessingDrawing" xmlns:w10="urn:schemas-microsoft-com:office:word" xmlns:w="http://schemas.openxmlformats.org/wordprocessingml/2006/main" xmlns:w14="http://schemas.microsoft.com/office/word/2010/wordml" xmlns:wpg="http://schemas.microsoft.com/office/word/2010/wordprocessingGroup" xmlns:wpi="http://schemas.microsoft.com/office/word/2010/wordprocessingInk" xmlns:wne="http://schemas.microsoft.com/office/word/2006/wordml" xmlns:wps="http://schemas.microsoft.com/office/word/2010/wordprocessingShape" mc:Ignorable="w14 wp14">
+<w:footnotes xmlns:wpc="http://schemas.microsoft.com/office/word/2010/wordprocessingCanvas" xmlns:cx="http://schemas.microsoft.com/office/drawing/2014/chartex" xmlns:cx1="http://schemas.microsoft.com/office/drawing/2015/9/8/chartex" xmlns:cx2="http://schemas.microsoft.com/office/drawing/2015/10/21/chartex" xmlns:cx3="http://schemas.microsoft.com/office/drawing/2016/5/9/chartex" xmlns:cx4="http://schemas.microsoft.com/office/drawing/2016/5/10/chartex" xmlns:cx5="http://schemas.microsoft.com/office/drawing/2016/5/11/chartex" xmlns:cx6="http://schemas.microsoft.com/office/drawing/2016/5/12/chartex" xmlns:cx7="http://schemas.microsoft.com/office/drawing/2016/5/13/chartex" xmlns:cx8="http://schemas.microsoft.com/office/drawing/2016/5/14/chartex" xmlns:mc="http://schemas.openxmlformats.org/markup-compatibility/2006" xmlns:aink="http://schemas.microsoft.com/office/drawing/2016/ink" xmlns:am3d="http://schemas.microsoft.com/office/drawing/2017/model3d" xmlns:o="urn:schemas-microsoft-com:office:office" xmlns:r="http://schemas.openxmlformats.org/officeDocument/2006/relationships" xmlns:m="http://schemas.openxmlformats.org/officeDocument/2006/math" xmlns:v="urn:schemas-microsoft-com:vml" xmlns:wp14="http://schemas.microsoft.com/office/word/2010/wordprocessingDrawing" xmlns:wp="http://schemas.openxmlformats.org/drawingml/2006/wordprocessingDrawing" xmlns:w10="urn:schemas-microsoft-com:office:word" xmlns:w="http://schemas.openxmlformats.org/wordprocessingml/2006/main" xmlns:w14="http://schemas.microsoft.com/office/word/2010/wordml" xmlns:w15="http://schemas.microsoft.com/office/word/2012/wordml" xmlns:w16cex="http://schemas.microsoft.com/office/word/2018/wordml/cex" xmlns:w16cid="http://schemas.microsoft.com/office/word/2016/wordml/cid" xmlns:w16="http://schemas.microsoft.com/office/word/2018/wordml" xmlns:w16se="http://schemas.microsoft.com/office/word/2015/wordml/symex" xmlns:wpg="http://schemas.microsoft.com/office/word/2010/wordprocessingGroup" xmlns:wpi="http://schemas.microsoft.com/office/word/2010/wordprocessingInk" xmlns:wne="http://schemas.microsoft.com/office/word/2006/wordml" xmlns:wps="http://schemas.microsoft.com/office/word/2010/wordprocessingShape" mc:Ignorable="w14 w15 w16se w16cid w16 w16cex wp14">
   <w:footnote w:type="separator" w:id="-1">
     <w:p>
       <w:r>
@@ -627,7 +733,7 @@
 </file>
 
 <file path=word/header1.xml><?xml version="1.0" encoding="utf-8"?>
-<w:hdr xmlns:wpc="http://schemas.microsoft.com/office/word/2010/wordprocessingCanvas" xmlns:mc="http://schemas.openxmlformats.org/markup-compatibility/2006" xmlns:o="urn:schemas-microsoft-com:office:office" xmlns:r="http://schemas.openxmlformats.org/officeDocument/2006/relationships" xmlns:m="http://schemas.openxmlformats.org/officeDocument/2006/math" xmlns:v="urn:schemas-microsoft-com:vml" xmlns:wp14="http://schemas.microsoft.com/office/word/2010/wordprocessingDrawing" xmlns:wp="http://schemas.openxmlformats.org/drawingml/2006/wordprocessingDrawing" xmlns:w10="urn:schemas-microsoft-com:office:word" xmlns:w="http://schemas.openxmlformats.org/wordprocessingml/2006/main" xmlns:w14="http://schemas.microsoft.com/office/word/2010/wordml" xmlns:wpg="http://schemas.microsoft.com/office/word/2010/wordprocessingGroup" xmlns:wpi="http://schemas.microsoft.com/office/word/2010/wordprocessingInk" xmlns:wne="http://schemas.microsoft.com/office/word/2006/wordml" xmlns:wps="http://schemas.microsoft.com/office/word/2010/wordprocessingShape" mc:Ignorable="w14 wp14">
+<w:hdr xmlns:wpc="http://schemas.microsoft.com/office/word/2010/wordprocessingCanvas" xmlns:cx="http://schemas.microsoft.com/office/drawing/2014/chartex" xmlns:cx1="http://schemas.microsoft.com/office/drawing/2015/9/8/chartex" xmlns:cx2="http://schemas.microsoft.com/office/drawing/2015/10/21/chartex" xmlns:cx3="http://schemas.microsoft.com/office/drawing/2016/5/9/chartex" xmlns:cx4="http://schemas.microsoft.com/office/drawing/2016/5/10/chartex" xmlns:cx5="http://schemas.microsoft.com/office/drawing/2016/5/11/chartex" xmlns:cx6="http://schemas.microsoft.com/office/drawing/2016/5/12/chartex" xmlns:cx7="http://schemas.microsoft.com/office/drawing/2016/5/13/chartex" xmlns:cx8="http://schemas.microsoft.com/office/drawing/2016/5/14/chartex" xmlns:mc="http://schemas.openxmlformats.org/markup-compatibility/2006" xmlns:aink="http://schemas.microsoft.com/office/drawing/2016/ink" xmlns:am3d="http://schemas.microsoft.com/office/drawing/2017/model3d" xmlns:o="urn:schemas-microsoft-com:office:office" xmlns:r="http://schemas.openxmlformats.org/officeDocument/2006/relationships" xmlns:m="http://schemas.openxmlformats.org/officeDocument/2006/math" xmlns:v="urn:schemas-microsoft-com:vml" xmlns:wp14="http://schemas.microsoft.com/office/word/2010/wordprocessingDrawing" xmlns:wp="http://schemas.openxmlformats.org/drawingml/2006/wordprocessingDrawing" xmlns:w10="urn:schemas-microsoft-com:office:word" xmlns:w="http://schemas.openxmlformats.org/wordprocessingml/2006/main" xmlns:w14="http://schemas.microsoft.com/office/word/2010/wordml" xmlns:w15="http://schemas.microsoft.com/office/word/2012/wordml" xmlns:w16cex="http://schemas.microsoft.com/office/word/2018/wordml/cex" xmlns:w16cid="http://schemas.microsoft.com/office/word/2016/wordml/cid" xmlns:w16="http://schemas.microsoft.com/office/word/2018/wordml" xmlns:w16se="http://schemas.microsoft.com/office/word/2015/wordml/symex" xmlns:wpg="http://schemas.microsoft.com/office/word/2010/wordprocessingGroup" xmlns:wpi="http://schemas.microsoft.com/office/word/2010/wordprocessingInk" xmlns:wne="http://schemas.microsoft.com/office/word/2006/wordml" xmlns:wps="http://schemas.microsoft.com/office/word/2010/wordprocessingShape" mc:Ignorable="w14 w15 w16se w16cid w16 w16cex wp14">
   <w:p>
     <w:pPr>
       <w:pStyle w:val="Header"/>
@@ -640,7 +746,7 @@
       <mc:AlternateContent>
         <mc:Choice Requires="wps">
           <w:drawing>
-            <wp:anchor distT="0" distB="0" distL="114300" distR="114300" simplePos="0" relativeHeight="251658751" behindDoc="0" locked="0" layoutInCell="1" allowOverlap="1" wp14:anchorId="4656CA46" wp14:editId="0A9ABE84">
+            <wp:anchor distT="0" distB="0" distL="114300" distR="114300" simplePos="0" relativeHeight="251658751" behindDoc="0" locked="0" layoutInCell="1" allowOverlap="1" wp14:anchorId="332E1BE4" wp14:editId="0AF0BED7">
               <wp:simplePos x="0" y="0"/>
               <wp:positionH relativeFrom="page">
                 <wp:posOffset>0</wp:posOffset>
@@ -780,7 +886,7 @@
         </mc:Choice>
         <mc:Fallback>
           <w:pict>
-            <v:shape id="Freeform 1" o:spid="_x0000_s1026" style="position:absolute;margin-left:0;margin-top:0;width:93.15pt;height:814.6pt;flip:x;z-index:251658751;visibility:visible;mso-wrap-style:square;mso-width-percent:0;mso-height-percent:0;mso-wrap-distance-left:9pt;mso-wrap-distance-top:0;mso-wrap-distance-right:9pt;mso-wrap-distance-bottom:0;mso-position-horizontal:absolute;mso-position-horizontal-relative:page;mso-position-vertical:absolute;mso-position-vertical-relative:page;mso-width-percent:0;mso-height-percent:0;mso-width-relative:page;mso-height-relative:page;v-text-anchor:top" coordsize="502,3168" o:gfxdata="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" path="m502,c93,,93,,93,,146,383,323,1900,,3168v502,,502,,502,l502,xe" fillcolor="#8db3e2" stroked="f" strokecolor="#212120">
+            <v:shape w14:anchorId="36AD1BDD" id="Freeform 1" o:spid="_x0000_s1026" style="position:absolute;margin-left:0;margin-top:0;width:93.15pt;height:814.6pt;flip:x;z-index:251658751;visibility:visible;mso-wrap-style:square;mso-width-percent:0;mso-height-percent:0;mso-wrap-distance-left:9pt;mso-wrap-distance-top:0;mso-wrap-distance-right:9pt;mso-wrap-distance-bottom:0;mso-position-horizontal:absolute;mso-position-horizontal-relative:page;mso-position-vertical:absolute;mso-position-vertical-relative:page;mso-width-percent:0;mso-height-percent:0;mso-width-relative:page;mso-height-relative:page;v-text-anchor:top" coordsize="502,3168" o:gfxdata="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" path="m502,c93,,93,,93,,146,383,323,1900,,3168v502,,502,,502,l502,xe" fillcolor="#8db3e2" stroked="f" strokecolor="#212120">
               <v:fill color2="#1f497d" rotate="t" focus="100%" type="gradient"/>
               <v:shadow color="#8c8682"/>
               <v:path arrowok="t" o:connecttype="custom" o:connectlocs="1183005,0;219162,0;0,10345420;1183005,10345420;1183005,0" o:connectangles="0,0,0,0,0"/>
@@ -796,7 +902,7 @@
         <w:lang w:val="en-US"/>
       </w:rPr>
       <w:drawing>
-        <wp:anchor distT="0" distB="0" distL="114300" distR="114300" simplePos="0" relativeHeight="251661824" behindDoc="0" locked="0" layoutInCell="1" allowOverlap="1" wp14:anchorId="34046221" wp14:editId="27356455">
+        <wp:anchor distT="0" distB="0" distL="114300" distR="114300" simplePos="0" relativeHeight="251661824" behindDoc="0" locked="0" layoutInCell="1" allowOverlap="1" wp14:anchorId="50D5FCBF" wp14:editId="3C4DFF88">
           <wp:simplePos x="0" y="0"/>
           <wp:positionH relativeFrom="column">
             <wp:posOffset>-538642</wp:posOffset>
@@ -987,8 +1093,8 @@
 </file>
 
 <file path=word/numbering.xml><?xml version="1.0" encoding="utf-8"?>
-<w:numbering xmlns:wpc="http://schemas.microsoft.com/office/word/2010/wordprocessingCanvas" xmlns:mc="http://schemas.openxmlformats.org/markup-compatibility/2006" xmlns:o="urn:schemas-microsoft-com:office:office" xmlns:r="http://schemas.openxmlformats.org/officeDocument/2006/relationships" xmlns:m="http://schemas.openxmlformats.org/officeDocument/2006/math" xmlns:v="urn:schemas-microsoft-com:vml" xmlns:wp14="http://schemas.microsoft.com/office/word/2010/wordprocessingDrawing" xmlns:wp="http://schemas.openxmlformats.org/drawingml/2006/wordprocessingDrawing" xmlns:w10="urn:schemas-microsoft-com:office:word" xmlns:w="http://schemas.openxmlformats.org/wordprocessingml/2006/main" xmlns:w14="http://schemas.microsoft.com/office/word/2010/wordml" xmlns:wpg="http://schemas.microsoft.com/office/word/2010/wordprocessingGroup" xmlns:wpi="http://schemas.microsoft.com/office/word/2010/wordprocessingInk" xmlns:wne="http://schemas.microsoft.com/office/word/2006/wordml" xmlns:wps="http://schemas.microsoft.com/office/word/2010/wordprocessingShape" mc:Ignorable="w14 wp14">
-  <w:abstractNum w:abstractNumId="0">
+<w:numbering xmlns:wpc="http://schemas.microsoft.com/office/word/2010/wordprocessingCanvas" xmlns:cx="http://schemas.microsoft.com/office/drawing/2014/chartex" xmlns:cx1="http://schemas.microsoft.com/office/drawing/2015/9/8/chartex" xmlns:cx2="http://schemas.microsoft.com/office/drawing/2015/10/21/chartex" xmlns:cx3="http://schemas.microsoft.com/office/drawing/2016/5/9/chartex" xmlns:cx4="http://schemas.microsoft.com/office/drawing/2016/5/10/chartex" xmlns:cx5="http://schemas.microsoft.com/office/drawing/2016/5/11/chartex" xmlns:cx6="http://schemas.microsoft.com/office/drawing/2016/5/12/chartex" xmlns:cx7="http://schemas.microsoft.com/office/drawing/2016/5/13/chartex" xmlns:cx8="http://schemas.microsoft.com/office/drawing/2016/5/14/chartex" xmlns:mc="http://schemas.openxmlformats.org/markup-compatibility/2006" xmlns:aink="http://schemas.microsoft.com/office/drawing/2016/ink" xmlns:am3d="http://schemas.microsoft.com/office/drawing/2017/model3d" xmlns:o="urn:schemas-microsoft-com:office:office" xmlns:r="http://schemas.openxmlformats.org/officeDocument/2006/relationships" xmlns:m="http://schemas.openxmlformats.org/officeDocument/2006/math" xmlns:v="urn:schemas-microsoft-com:vml" xmlns:wp14="http://schemas.microsoft.com/office/word/2010/wordprocessingDrawing" xmlns:wp="http://schemas.openxmlformats.org/drawingml/2006/wordprocessingDrawing" xmlns:w10="urn:schemas-microsoft-com:office:word" xmlns:w="http://schemas.openxmlformats.org/wordprocessingml/2006/main" xmlns:w14="http://schemas.microsoft.com/office/word/2010/wordml" xmlns:w15="http://schemas.microsoft.com/office/word/2012/wordml" xmlns:w16cex="http://schemas.microsoft.com/office/word/2018/wordml/cex" xmlns:w16cid="http://schemas.microsoft.com/office/word/2016/wordml/cid" xmlns:w16="http://schemas.microsoft.com/office/word/2018/wordml" xmlns:w16se="http://schemas.microsoft.com/office/word/2015/wordml/symex" xmlns:wpg="http://schemas.microsoft.com/office/word/2010/wordprocessingGroup" xmlns:wpi="http://schemas.microsoft.com/office/word/2010/wordprocessingInk" xmlns:wne="http://schemas.microsoft.com/office/word/2006/wordml" xmlns:wps="http://schemas.microsoft.com/office/word/2010/wordprocessingShape" mc:Ignorable="w14 w15 w16se w16cid w16 w16cex wp14">
+  <w:abstractNum w:abstractNumId="0" w15:restartNumberingAfterBreak="0">
     <w:nsid w:val="FFFFFFFB"/>
     <w:multiLevelType w:val="multilevel"/>
     <w:tmpl w:val="FFFFFFFF"/>
@@ -1065,7 +1171,7 @@
       <w:lvlJc w:val="left"/>
     </w:lvl>
   </w:abstractNum>
-  <w:abstractNum w:abstractNumId="1">
+  <w:abstractNum w:abstractNumId="1" w15:restartNumberingAfterBreak="0">
     <w:nsid w:val="FFFFFFFE"/>
     <w:multiLevelType w:val="singleLevel"/>
     <w:tmpl w:val="FFFFFFFF"/>
@@ -1075,7 +1181,7 @@
       <w:lvlJc w:val="left"/>
     </w:lvl>
   </w:abstractNum>
-  <w:abstractNum w:abstractNumId="2">
+  <w:abstractNum w:abstractNumId="2" w15:restartNumberingAfterBreak="0">
     <w:nsid w:val="17E609A9"/>
     <w:multiLevelType w:val="singleLevel"/>
     <w:tmpl w:val="0409000F"/>
@@ -1092,7 +1198,7 @@
       </w:pPr>
     </w:lvl>
   </w:abstractNum>
-  <w:abstractNum w:abstractNumId="3">
+  <w:abstractNum w:abstractNumId="3" w15:restartNumberingAfterBreak="0">
     <w:nsid w:val="27B45ACA"/>
     <w:multiLevelType w:val="singleLevel"/>
     <w:tmpl w:val="0409000F"/>
@@ -1109,7 +1215,7 @@
       </w:pPr>
     </w:lvl>
   </w:abstractNum>
-  <w:abstractNum w:abstractNumId="4">
+  <w:abstractNum w:abstractNumId="4" w15:restartNumberingAfterBreak="0">
     <w:nsid w:val="29CB02D6"/>
     <w:multiLevelType w:val="singleLevel"/>
     <w:tmpl w:val="0409000F"/>
@@ -1126,7 +1232,7 @@
       </w:pPr>
     </w:lvl>
   </w:abstractNum>
-  <w:abstractNum w:abstractNumId="5">
+  <w:abstractNum w:abstractNumId="5" w15:restartNumberingAfterBreak="0">
     <w:nsid w:val="2A2F0523"/>
     <w:multiLevelType w:val="singleLevel"/>
     <w:tmpl w:val="0409000F"/>
@@ -1143,7 +1249,7 @@
       </w:pPr>
     </w:lvl>
   </w:abstractNum>
-  <w:abstractNum w:abstractNumId="6">
+  <w:abstractNum w:abstractNumId="6" w15:restartNumberingAfterBreak="0">
     <w:nsid w:val="34182DDF"/>
     <w:multiLevelType w:val="singleLevel"/>
     <w:tmpl w:val="0409000F"/>
@@ -1160,7 +1266,7 @@
       </w:pPr>
     </w:lvl>
   </w:abstractNum>
-  <w:abstractNum w:abstractNumId="7">
+  <w:abstractNum w:abstractNumId="7" w15:restartNumberingAfterBreak="0">
     <w:nsid w:val="34A25CA1"/>
     <w:multiLevelType w:val="singleLevel"/>
     <w:tmpl w:val="0409000F"/>
@@ -1177,7 +1283,7 @@
       </w:pPr>
     </w:lvl>
   </w:abstractNum>
-  <w:abstractNum w:abstractNumId="8">
+  <w:abstractNum w:abstractNumId="8" w15:restartNumberingAfterBreak="0">
     <w:nsid w:val="3C1B1972"/>
     <w:multiLevelType w:val="singleLevel"/>
     <w:tmpl w:val="0409000F"/>
@@ -1194,7 +1300,7 @@
       </w:pPr>
     </w:lvl>
   </w:abstractNum>
-  <w:abstractNum w:abstractNumId="9">
+  <w:abstractNum w:abstractNumId="9" w15:restartNumberingAfterBreak="0">
     <w:nsid w:val="456B6BA5"/>
     <w:multiLevelType w:val="singleLevel"/>
     <w:tmpl w:val="0409000F"/>
@@ -1211,7 +1317,7 @@
       </w:pPr>
     </w:lvl>
   </w:abstractNum>
-  <w:abstractNum w:abstractNumId="10">
+  <w:abstractNum w:abstractNumId="10" w15:restartNumberingAfterBreak="0">
     <w:nsid w:val="467C4A59"/>
     <w:multiLevelType w:val="singleLevel"/>
     <w:tmpl w:val="0409000F"/>
@@ -1228,7 +1334,7 @@
       </w:pPr>
     </w:lvl>
   </w:abstractNum>
-  <w:abstractNum w:abstractNumId="11">
+  <w:abstractNum w:abstractNumId="11" w15:restartNumberingAfterBreak="0">
     <w:nsid w:val="47415235"/>
     <w:multiLevelType w:val="hybridMultilevel"/>
     <w:tmpl w:val="0068EB28"/>
@@ -1368,7 +1474,7 @@
       </w:rPr>
     </w:lvl>
   </w:abstractNum>
-  <w:abstractNum w:abstractNumId="12">
+  <w:abstractNum w:abstractNumId="12" w15:restartNumberingAfterBreak="0">
     <w:nsid w:val="4841308A"/>
     <w:multiLevelType w:val="singleLevel"/>
     <w:tmpl w:val="0409000F"/>
@@ -1385,7 +1491,7 @@
       </w:pPr>
     </w:lvl>
   </w:abstractNum>
-  <w:abstractNum w:abstractNumId="13">
+  <w:abstractNum w:abstractNumId="13" w15:restartNumberingAfterBreak="0">
     <w:nsid w:val="54022156"/>
     <w:multiLevelType w:val="singleLevel"/>
     <w:tmpl w:val="0409000F"/>
@@ -1402,7 +1508,7 @@
       </w:pPr>
     </w:lvl>
   </w:abstractNum>
-  <w:abstractNum w:abstractNumId="14">
+  <w:abstractNum w:abstractNumId="14" w15:restartNumberingAfterBreak="0">
     <w:nsid w:val="55EC7679"/>
     <w:multiLevelType w:val="singleLevel"/>
     <w:tmpl w:val="0409000F"/>
@@ -1419,7 +1525,7 @@
       </w:pPr>
     </w:lvl>
   </w:abstractNum>
-  <w:abstractNum w:abstractNumId="15">
+  <w:abstractNum w:abstractNumId="15" w15:restartNumberingAfterBreak="0">
     <w:nsid w:val="58E34A87"/>
     <w:multiLevelType w:val="singleLevel"/>
     <w:tmpl w:val="0409000F"/>
@@ -1436,7 +1542,7 @@
       </w:pPr>
     </w:lvl>
   </w:abstractNum>
-  <w:abstractNum w:abstractNumId="16">
+  <w:abstractNum w:abstractNumId="16" w15:restartNumberingAfterBreak="0">
     <w:nsid w:val="5A2F0953"/>
     <w:multiLevelType w:val="singleLevel"/>
     <w:tmpl w:val="76681128"/>
@@ -1456,7 +1562,7 @@
       </w:rPr>
     </w:lvl>
   </w:abstractNum>
-  <w:abstractNum w:abstractNumId="17">
+  <w:abstractNum w:abstractNumId="17" w15:restartNumberingAfterBreak="0">
     <w:nsid w:val="616936C1"/>
     <w:multiLevelType w:val="singleLevel"/>
     <w:tmpl w:val="0409000F"/>
@@ -1476,7 +1582,7 @@
       </w:rPr>
     </w:lvl>
   </w:abstractNum>
-  <w:abstractNum w:abstractNumId="18">
+  <w:abstractNum w:abstractNumId="18" w15:restartNumberingAfterBreak="0">
     <w:nsid w:val="623D117C"/>
     <w:multiLevelType w:val="singleLevel"/>
     <w:tmpl w:val="0409000F"/>
@@ -1493,7 +1599,7 @@
       </w:pPr>
     </w:lvl>
   </w:abstractNum>
-  <w:abstractNum w:abstractNumId="19">
+  <w:abstractNum w:abstractNumId="19" w15:restartNumberingAfterBreak="0">
     <w:nsid w:val="62496643"/>
     <w:multiLevelType w:val="singleLevel"/>
     <w:tmpl w:val="0409000F"/>
@@ -1510,7 +1616,7 @@
       </w:pPr>
     </w:lvl>
   </w:abstractNum>
-  <w:abstractNum w:abstractNumId="20">
+  <w:abstractNum w:abstractNumId="20" w15:restartNumberingAfterBreak="0">
     <w:nsid w:val="69E954B9"/>
     <w:multiLevelType w:val="singleLevel"/>
     <w:tmpl w:val="0409000F"/>
@@ -1527,7 +1633,7 @@
       </w:pPr>
     </w:lvl>
   </w:abstractNum>
-  <w:abstractNum w:abstractNumId="21">
+  <w:abstractNum w:abstractNumId="21" w15:restartNumberingAfterBreak="0">
     <w:nsid w:val="6C1A01CB"/>
     <w:multiLevelType w:val="singleLevel"/>
     <w:tmpl w:val="0409000F"/>
@@ -1544,7 +1650,7 @@
       </w:pPr>
     </w:lvl>
   </w:abstractNum>
-  <w:abstractNum w:abstractNumId="22">
+  <w:abstractNum w:abstractNumId="22" w15:restartNumberingAfterBreak="0">
     <w:nsid w:val="6D5943B7"/>
     <w:multiLevelType w:val="singleLevel"/>
     <w:tmpl w:val="0409000F"/>
@@ -1561,7 +1667,7 @@
       </w:pPr>
     </w:lvl>
   </w:abstractNum>
-  <w:abstractNum w:abstractNumId="23">
+  <w:abstractNum w:abstractNumId="23" w15:restartNumberingAfterBreak="0">
     <w:nsid w:val="72F5738E"/>
     <w:multiLevelType w:val="singleLevel"/>
     <w:tmpl w:val="0409000F"/>
@@ -1578,7 +1684,7 @@
       </w:pPr>
     </w:lvl>
   </w:abstractNum>
-  <w:abstractNum w:abstractNumId="24">
+  <w:abstractNum w:abstractNumId="24" w15:restartNumberingAfterBreak="0">
     <w:nsid w:val="73E86986"/>
     <w:multiLevelType w:val="singleLevel"/>
     <w:tmpl w:val="0409000F"/>
@@ -1595,7 +1701,7 @@
       </w:pPr>
     </w:lvl>
   </w:abstractNum>
-  <w:abstractNum w:abstractNumId="25">
+  <w:abstractNum w:abstractNumId="25" w15:restartNumberingAfterBreak="0">
     <w:nsid w:val="74E4221C"/>
     <w:multiLevelType w:val="singleLevel"/>
     <w:tmpl w:val="0409000F"/>
@@ -1612,7 +1718,7 @@
       </w:pPr>
     </w:lvl>
   </w:abstractNum>
-  <w:abstractNum w:abstractNumId="26">
+  <w:abstractNum w:abstractNumId="26" w15:restartNumberingAfterBreak="0">
     <w:nsid w:val="78411D85"/>
     <w:multiLevelType w:val="singleLevel"/>
     <w:tmpl w:val="0409000F"/>
@@ -1629,7 +1735,7 @@
       </w:pPr>
     </w:lvl>
   </w:abstractNum>
-  <w:abstractNum w:abstractNumId="27">
+  <w:abstractNum w:abstractNumId="27" w15:restartNumberingAfterBreak="0">
     <w:nsid w:val="799A49DD"/>
     <w:multiLevelType w:val="singleLevel"/>
     <w:tmpl w:val="0409000F"/>
@@ -1839,7 +1945,7 @@
 </file>
 
 <file path=word/styles.xml><?xml version="1.0" encoding="utf-8"?>
-<w:styles xmlns:mc="http://schemas.openxmlformats.org/markup-compatibility/2006" xmlns:r="http://schemas.openxmlformats.org/officeDocument/2006/relationships" xmlns:w="http://schemas.openxmlformats.org/wordprocessingml/2006/main" xmlns:w14="http://schemas.microsoft.com/office/word/2010/wordml" mc:Ignorable="w14">
+<w:styles xmlns:mc="http://schemas.openxmlformats.org/markup-compatibility/2006" xmlns:r="http://schemas.openxmlformats.org/officeDocument/2006/relationships" xmlns:w="http://schemas.openxmlformats.org/wordprocessingml/2006/main" xmlns:w14="http://schemas.microsoft.com/office/word/2010/wordml" xmlns:w15="http://schemas.microsoft.com/office/word/2012/wordml" xmlns:w16cex="http://schemas.microsoft.com/office/word/2018/wordml/cex" xmlns:w16cid="http://schemas.microsoft.com/office/word/2016/wordml/cid" xmlns:w16="http://schemas.microsoft.com/office/word/2018/wordml" xmlns:w16se="http://schemas.microsoft.com/office/word/2015/wordml/symex" mc:Ignorable="w14 w15 w16se w16cid w16 w16cex">
   <w:docDefaults>
     <w:rPrDefault>
       <w:rPr>
@@ -1849,7 +1955,7 @@
     </w:rPrDefault>
     <w:pPrDefault/>
   </w:docDefaults>
-  <w:latentStyles w:defLockedState="0" w:defUIPriority="0" w:defSemiHidden="0" w:defUnhideWhenUsed="0" w:defQFormat="0" w:count="267">
+  <w:latentStyles w:defLockedState="0" w:defUIPriority="0" w:defSemiHidden="0" w:defUnhideWhenUsed="0" w:defQFormat="0" w:count="376">
     <w:lsdException w:name="Normal" w:qFormat="1"/>
     <w:lsdException w:name="heading 1" w:qFormat="1"/>
     <w:lsdException w:name="heading 2" w:qFormat="1"/>
@@ -1857,17 +1963,144 @@
     <w:lsdException w:name="heading 4" w:qFormat="1"/>
     <w:lsdException w:name="heading 5" w:qFormat="1"/>
     <w:lsdException w:name="heading 6" w:qFormat="1"/>
-    <w:lsdException w:name="heading 7" w:qFormat="1"/>
-    <w:lsdException w:name="heading 8" w:qFormat="1"/>
-    <w:lsdException w:name="heading 9" w:qFormat="1"/>
-    <w:lsdException w:name="header" w:uiPriority="99"/>
-    <w:lsdException w:name="footer" w:uiPriority="99"/>
+    <w:lsdException w:name="heading 7" w:semiHidden="1" w:unhideWhenUsed="1" w:qFormat="1"/>
+    <w:lsdException w:name="heading 8" w:semiHidden="1" w:unhideWhenUsed="1" w:qFormat="1"/>
+    <w:lsdException w:name="heading 9" w:semiHidden="1" w:unhideWhenUsed="1" w:qFormat="1"/>
+    <w:lsdException w:name="index 1" w:semiHidden="1" w:unhideWhenUsed="1"/>
+    <w:lsdException w:name="index 2" w:semiHidden="1" w:unhideWhenUsed="1"/>
+    <w:lsdException w:name="index 3" w:semiHidden="1" w:unhideWhenUsed="1"/>
+    <w:lsdException w:name="index 4" w:semiHidden="1" w:unhideWhenUsed="1"/>
+    <w:lsdException w:name="index 5" w:semiHidden="1" w:unhideWhenUsed="1"/>
+    <w:lsdException w:name="index 6" w:semiHidden="1" w:unhideWhenUsed="1"/>
+    <w:lsdException w:name="index 7" w:semiHidden="1" w:unhideWhenUsed="1"/>
+    <w:lsdException w:name="index 8" w:semiHidden="1" w:unhideWhenUsed="1"/>
+    <w:lsdException w:name="index 9" w:semiHidden="1" w:unhideWhenUsed="1"/>
+    <w:lsdException w:name="toc 1" w:semiHidden="1" w:unhideWhenUsed="1"/>
+    <w:lsdException w:name="toc 2" w:semiHidden="1" w:unhideWhenUsed="1"/>
+    <w:lsdException w:name="toc 3" w:semiHidden="1" w:unhideWhenUsed="1"/>
+    <w:lsdException w:name="toc 4" w:semiHidden="1" w:unhideWhenUsed="1"/>
+    <w:lsdException w:name="toc 5" w:semiHidden="1" w:unhideWhenUsed="1"/>
+    <w:lsdException w:name="toc 6" w:semiHidden="1" w:unhideWhenUsed="1"/>
+    <w:lsdException w:name="toc 7" w:semiHidden="1" w:unhideWhenUsed="1"/>
+    <w:lsdException w:name="toc 8" w:semiHidden="1" w:unhideWhenUsed="1"/>
+    <w:lsdException w:name="toc 9" w:semiHidden="1" w:unhideWhenUsed="1"/>
+    <w:lsdException w:name="Normal Indent" w:semiHidden="1" w:unhideWhenUsed="1"/>
+    <w:lsdException w:name="footnote text" w:semiHidden="1" w:unhideWhenUsed="1"/>
+    <w:lsdException w:name="annotation text" w:semiHidden="1" w:unhideWhenUsed="1"/>
+    <w:lsdException w:name="header" w:semiHidden="1" w:uiPriority="99" w:unhideWhenUsed="1"/>
+    <w:lsdException w:name="footer" w:semiHidden="1" w:uiPriority="99" w:unhideWhenUsed="1"/>
+    <w:lsdException w:name="index heading" w:semiHidden="1" w:unhideWhenUsed="1"/>
     <w:lsdException w:name="caption" w:semiHidden="1" w:unhideWhenUsed="1" w:qFormat="1"/>
+    <w:lsdException w:name="table of figures" w:semiHidden="1" w:unhideWhenUsed="1"/>
+    <w:lsdException w:name="envelope address" w:semiHidden="1" w:unhideWhenUsed="1"/>
+    <w:lsdException w:name="envelope return" w:semiHidden="1" w:unhideWhenUsed="1"/>
+    <w:lsdException w:name="footnote reference" w:semiHidden="1" w:unhideWhenUsed="1"/>
+    <w:lsdException w:name="annotation reference" w:semiHidden="1" w:unhideWhenUsed="1"/>
+    <w:lsdException w:name="line number" w:semiHidden="1" w:unhideWhenUsed="1"/>
+    <w:lsdException w:name="page number" w:semiHidden="1" w:unhideWhenUsed="1"/>
+    <w:lsdException w:name="endnote reference" w:semiHidden="1" w:unhideWhenUsed="1"/>
+    <w:lsdException w:name="endnote text" w:semiHidden="1" w:unhideWhenUsed="1"/>
+    <w:lsdException w:name="table of authorities" w:semiHidden="1" w:unhideWhenUsed="1"/>
+    <w:lsdException w:name="macro" w:semiHidden="1" w:unhideWhenUsed="1"/>
+    <w:lsdException w:name="toa heading" w:semiHidden="1" w:unhideWhenUsed="1"/>
+    <w:lsdException w:name="List" w:semiHidden="1" w:unhideWhenUsed="1"/>
+    <w:lsdException w:name="List Bullet" w:semiHidden="1" w:unhideWhenUsed="1"/>
+    <w:lsdException w:name="List 2" w:semiHidden="1" w:unhideWhenUsed="1"/>
+    <w:lsdException w:name="List 3" w:semiHidden="1" w:unhideWhenUsed="1"/>
+    <w:lsdException w:name="List Bullet 2" w:semiHidden="1" w:unhideWhenUsed="1"/>
+    <w:lsdException w:name="List Bullet 3" w:semiHidden="1" w:unhideWhenUsed="1"/>
+    <w:lsdException w:name="List Bullet 4" w:semiHidden="1" w:unhideWhenUsed="1"/>
+    <w:lsdException w:name="List Bullet 5" w:semiHidden="1" w:unhideWhenUsed="1"/>
+    <w:lsdException w:name="List Number 2" w:semiHidden="1" w:unhideWhenUsed="1"/>
+    <w:lsdException w:name="List Number 3" w:semiHidden="1" w:unhideWhenUsed="1"/>
+    <w:lsdException w:name="List Number 4" w:semiHidden="1" w:unhideWhenUsed="1"/>
+    <w:lsdException w:name="List Number 5" w:semiHidden="1" w:unhideWhenUsed="1"/>
     <w:lsdException w:name="Title" w:qFormat="1"/>
+    <w:lsdException w:name="Closing" w:semiHidden="1" w:unhideWhenUsed="1"/>
+    <w:lsdException w:name="Signature" w:semiHidden="1" w:unhideWhenUsed="1"/>
+    <w:lsdException w:name="Default Paragraph Font" w:semiHidden="1" w:unhideWhenUsed="1"/>
+    <w:lsdException w:name="Body Text" w:semiHidden="1" w:unhideWhenUsed="1"/>
+    <w:lsdException w:name="Body Text Indent" w:semiHidden="1" w:unhideWhenUsed="1"/>
+    <w:lsdException w:name="List Continue" w:semiHidden="1" w:unhideWhenUsed="1"/>
+    <w:lsdException w:name="List Continue 2" w:semiHidden="1" w:unhideWhenUsed="1"/>
+    <w:lsdException w:name="List Continue 3" w:semiHidden="1" w:unhideWhenUsed="1"/>
+    <w:lsdException w:name="List Continue 4" w:semiHidden="1" w:unhideWhenUsed="1"/>
+    <w:lsdException w:name="List Continue 5" w:semiHidden="1" w:unhideWhenUsed="1"/>
+    <w:lsdException w:name="Message Header" w:semiHidden="1" w:unhideWhenUsed="1"/>
     <w:lsdException w:name="Subtitle" w:qFormat="1"/>
+    <w:lsdException w:name="Body Text First Indent 2" w:semiHidden="1" w:unhideWhenUsed="1"/>
+    <w:lsdException w:name="Note Heading" w:semiHidden="1" w:unhideWhenUsed="1"/>
+    <w:lsdException w:name="Body Text 2" w:semiHidden="1" w:unhideWhenUsed="1"/>
+    <w:lsdException w:name="Body Text 3" w:semiHidden="1" w:unhideWhenUsed="1"/>
+    <w:lsdException w:name="Body Text Indent 2" w:semiHidden="1" w:unhideWhenUsed="1"/>
+    <w:lsdException w:name="Body Text Indent 3" w:semiHidden="1" w:unhideWhenUsed="1"/>
+    <w:lsdException w:name="Block Text" w:semiHidden="1" w:unhideWhenUsed="1"/>
+    <w:lsdException w:name="Hyperlink" w:semiHidden="1" w:unhideWhenUsed="1"/>
+    <w:lsdException w:name="FollowedHyperlink" w:semiHidden="1" w:unhideWhenUsed="1"/>
     <w:lsdException w:name="Strong" w:qFormat="1"/>
     <w:lsdException w:name="Emphasis" w:qFormat="1"/>
-    <w:lsdException w:name="Normal (Web)" w:uiPriority="99"/>
+    <w:lsdException w:name="Document Map" w:semiHidden="1" w:unhideWhenUsed="1"/>
+    <w:lsdException w:name="Plain Text" w:semiHidden="1" w:unhideWhenUsed="1"/>
+    <w:lsdException w:name="E-mail Signature" w:semiHidden="1" w:unhideWhenUsed="1"/>
+    <w:lsdException w:name="HTML Top of Form" w:semiHidden="1" w:unhideWhenUsed="1"/>
+    <w:lsdException w:name="HTML Bottom of Form" w:semiHidden="1" w:unhideWhenUsed="1"/>
+    <w:lsdException w:name="Normal (Web)" w:semiHidden="1" w:uiPriority="99" w:unhideWhenUsed="1"/>
+    <w:lsdException w:name="HTML Acronym" w:semiHidden="1" w:unhideWhenUsed="1"/>
+    <w:lsdException w:name="HTML Address" w:semiHidden="1" w:unhideWhenUsed="1"/>
+    <w:lsdException w:name="HTML Cite" w:semiHidden="1" w:unhideWhenUsed="1"/>
+    <w:lsdException w:name="HTML Code" w:semiHidden="1" w:unhideWhenUsed="1"/>
+    <w:lsdException w:name="HTML Definition" w:semiHidden="1" w:unhideWhenUsed="1"/>
+    <w:lsdException w:name="HTML Keyboard" w:semiHidden="1" w:unhideWhenUsed="1"/>
+    <w:lsdException w:name="HTML Preformatted" w:semiHidden="1" w:unhideWhenUsed="1"/>
+    <w:lsdException w:name="HTML Sample" w:semiHidden="1" w:unhideWhenUsed="1"/>
+    <w:lsdException w:name="HTML Typewriter" w:semiHidden="1" w:unhideWhenUsed="1"/>
+    <w:lsdException w:name="HTML Variable" w:semiHidden="1" w:unhideWhenUsed="1"/>
+    <w:lsdException w:name="annotation subject" w:semiHidden="1" w:unhideWhenUsed="1"/>
+    <w:lsdException w:name="No List" w:semiHidden="1" w:unhideWhenUsed="1"/>
+    <w:lsdException w:name="Outline List 1" w:semiHidden="1" w:unhideWhenUsed="1"/>
+    <w:lsdException w:name="Outline List 2" w:semiHidden="1" w:unhideWhenUsed="1"/>
+    <w:lsdException w:name="Outline List 3" w:semiHidden="1" w:unhideWhenUsed="1"/>
+    <w:lsdException w:name="Table Simple 1" w:semiHidden="1" w:unhideWhenUsed="1"/>
+    <w:lsdException w:name="Table Simple 2" w:semiHidden="1" w:unhideWhenUsed="1"/>
+    <w:lsdException w:name="Table Simple 3" w:semiHidden="1" w:unhideWhenUsed="1"/>
+    <w:lsdException w:name="Table Classic 1" w:semiHidden="1" w:unhideWhenUsed="1"/>
+    <w:lsdException w:name="Table Classic 2" w:semiHidden="1" w:unhideWhenUsed="1"/>
+    <w:lsdException w:name="Table Classic 3" w:semiHidden="1" w:unhideWhenUsed="1"/>
+    <w:lsdException w:name="Table Classic 4" w:semiHidden="1" w:unhideWhenUsed="1"/>
+    <w:lsdException w:name="Table Colorful 1" w:semiHidden="1" w:unhideWhenUsed="1"/>
+    <w:lsdException w:name="Table Colorful 2" w:semiHidden="1" w:unhideWhenUsed="1"/>
+    <w:lsdException w:name="Table Colorful 3" w:semiHidden="1" w:unhideWhenUsed="1"/>
+    <w:lsdException w:name="Table Columns 1" w:semiHidden="1" w:unhideWhenUsed="1"/>
+    <w:lsdException w:name="Table Columns 2" w:semiHidden="1" w:unhideWhenUsed="1"/>
+    <w:lsdException w:name="Table Columns 3" w:semiHidden="1" w:unhideWhenUsed="1"/>
+    <w:lsdException w:name="Table Columns 4" w:semiHidden="1" w:unhideWhenUsed="1"/>
+    <w:lsdException w:name="Table Columns 5" w:semiHidden="1" w:unhideWhenUsed="1"/>
+    <w:lsdException w:name="Table Grid 1" w:semiHidden="1" w:unhideWhenUsed="1"/>
+    <w:lsdException w:name="Table Grid 2" w:semiHidden="1" w:unhideWhenUsed="1"/>
+    <w:lsdException w:name="Table Grid 3" w:semiHidden="1" w:unhideWhenUsed="1"/>
+    <w:lsdException w:name="Table Grid 4" w:semiHidden="1" w:unhideWhenUsed="1"/>
+    <w:lsdException w:name="Table Grid 5" w:semiHidden="1" w:unhideWhenUsed="1"/>
+    <w:lsdException w:name="Table Grid 6" w:semiHidden="1" w:unhideWhenUsed="1"/>
+    <w:lsdException w:name="Table Grid 7" w:semiHidden="1" w:unhideWhenUsed="1"/>
+    <w:lsdException w:name="Table Grid 8" w:semiHidden="1" w:unhideWhenUsed="1"/>
+    <w:lsdException w:name="Table List 1" w:semiHidden="1" w:unhideWhenUsed="1"/>
+    <w:lsdException w:name="Table List 2" w:semiHidden="1" w:unhideWhenUsed="1"/>
+    <w:lsdException w:name="Table List 3" w:semiHidden="1" w:unhideWhenUsed="1"/>
+    <w:lsdException w:name="Table List 4" w:semiHidden="1" w:unhideWhenUsed="1"/>
+    <w:lsdException w:name="Table List 5" w:semiHidden="1" w:unhideWhenUsed="1"/>
+    <w:lsdException w:name="Table List 6" w:semiHidden="1" w:unhideWhenUsed="1"/>
+    <w:lsdException w:name="Table List 7" w:semiHidden="1" w:unhideWhenUsed="1"/>
+    <w:lsdException w:name="Table List 8" w:semiHidden="1" w:unhideWhenUsed="1"/>
+    <w:lsdException w:name="Table 3D effects 1" w:semiHidden="1" w:unhideWhenUsed="1"/>
+    <w:lsdException w:name="Table 3D effects 2" w:semiHidden="1" w:unhideWhenUsed="1"/>
+    <w:lsdException w:name="Table 3D effects 3" w:semiHidden="1" w:unhideWhenUsed="1"/>
+    <w:lsdException w:name="Table Contemporary" w:semiHidden="1" w:unhideWhenUsed="1"/>
+    <w:lsdException w:name="Table Elegant" w:semiHidden="1" w:unhideWhenUsed="1"/>
+    <w:lsdException w:name="Table Professional" w:semiHidden="1" w:unhideWhenUsed="1"/>
+    <w:lsdException w:name="Table Subtle 2" w:semiHidden="1" w:unhideWhenUsed="1"/>
+    <w:lsdException w:name="Table Web 1" w:semiHidden="1" w:unhideWhenUsed="1"/>
+    <w:lsdException w:name="Balloon Text" w:semiHidden="1" w:unhideWhenUsed="1"/>
+    <w:lsdException w:name="Table Theme" w:semiHidden="1" w:unhideWhenUsed="1"/>
     <w:lsdException w:name="Placeholder Text" w:semiHidden="1" w:uiPriority="99"/>
     <w:lsdException w:name="No Spacing" w:uiPriority="1" w:qFormat="1"/>
     <w:lsdException w:name="Light Shading" w:uiPriority="60"/>
@@ -1979,6 +2212,115 @@
     <w:lsdException w:name="Book Title" w:uiPriority="33" w:qFormat="1"/>
     <w:lsdException w:name="Bibliography" w:semiHidden="1" w:uiPriority="37" w:unhideWhenUsed="1"/>
     <w:lsdException w:name="TOC Heading" w:semiHidden="1" w:uiPriority="39" w:unhideWhenUsed="1" w:qFormat="1"/>
+    <w:lsdException w:name="Plain Table 1" w:uiPriority="41"/>
+    <w:lsdException w:name="Plain Table 2" w:uiPriority="42"/>
+    <w:lsdException w:name="Plain Table 3" w:uiPriority="43"/>
+    <w:lsdException w:name="Plain Table 4" w:uiPriority="44"/>
+    <w:lsdException w:name="Plain Table 5" w:uiPriority="45"/>
+    <w:lsdException w:name="Grid Table Light" w:uiPriority="40"/>
+    <w:lsdException w:name="Grid Table 1 Light" w:uiPriority="46"/>
+    <w:lsdException w:name="Grid Table 2" w:uiPriority="47"/>
+    <w:lsdException w:name="Grid Table 3" w:uiPriority="48"/>
+    <w:lsdException w:name="Grid Table 4" w:uiPriority="49"/>
+    <w:lsdException w:name="Grid Table 5 Dark" w:uiPriority="50"/>
+    <w:lsdException w:name="Grid Table 6 Colorful" w:uiPriority="51"/>
+    <w:lsdException w:name="Grid Table 7 Colorful" w:uiPriority="52"/>
+    <w:lsdException w:name="Grid Table 1 Light Accent 1" w:uiPriority="46"/>
+    <w:lsdException w:name="Grid Table 2 Accent 1" w:uiPriority="47"/>
+    <w:lsdException w:name="Grid Table 3 Accent 1" w:uiPriority="48"/>
+    <w:lsdException w:name="Grid Table 4 Accent 1" w:uiPriority="49"/>
+    <w:lsdException w:name="Grid Table 5 Dark Accent 1" w:uiPriority="50"/>
+    <w:lsdException w:name="Grid Table 6 Colorful Accent 1" w:uiPriority="51"/>
+    <w:lsdException w:name="Grid Table 7 Colorful Accent 1" w:uiPriority="52"/>
+    <w:lsdException w:name="Grid Table 1 Light Accent 2" w:uiPriority="46"/>
+    <w:lsdException w:name="Grid Table 2 Accent 2" w:uiPriority="47"/>
+    <w:lsdException w:name="Grid Table 3 Accent 2" w:uiPriority="48"/>
+    <w:lsdException w:name="Grid Table 4 Accent 2" w:uiPriority="49"/>
+    <w:lsdException w:name="Grid Table 5 Dark Accent 2" w:uiPriority="50"/>
+    <w:lsdException w:name="Grid Table 6 Colorful Accent 2" w:uiPriority="51"/>
+    <w:lsdException w:name="Grid Table 7 Colorful Accent 2" w:uiPriority="52"/>
+    <w:lsdException w:name="Grid Table 1 Light Accent 3" w:uiPriority="46"/>
+    <w:lsdException w:name="Grid Table 2 Accent 3" w:uiPriority="47"/>
+    <w:lsdException w:name="Grid Table 3 Accent 3" w:uiPriority="48"/>
+    <w:lsdException w:name="Grid Table 4 Accent 3" w:uiPriority="49"/>
+    <w:lsdException w:name="Grid Table 5 Dark Accent 3" w:uiPriority="50"/>
+    <w:lsdException w:name="Grid Table 6 Colorful Accent 3" w:uiPriority="51"/>
+    <w:lsdException w:name="Grid Table 7 Colorful Accent 3" w:uiPriority="52"/>
+    <w:lsdException w:name="Grid Table 1 Light Accent 4" w:uiPriority="46"/>
+    <w:lsdException w:name="Grid Table 2 Accent 4" w:uiPriority="47"/>
+    <w:lsdException w:name="Grid Table 3 Accent 4" w:uiPriority="48"/>
+    <w:lsdException w:name="Grid Table 4 Accent 4" w:uiPriority="49"/>
+    <w:lsdException w:name="Grid Table 5 Dark Accent 4" w:uiPriority="50"/>
+    <w:lsdException w:name="Grid Table 6 Colorful Accent 4" w:uiPriority="51"/>
+    <w:lsdException w:name="Grid Table 7 Colorful Accent 4" w:uiPriority="52"/>
+    <w:lsdException w:name="Grid Table 1 Light Accent 5" w:uiPriority="46"/>
+    <w:lsdException w:name="Grid Table 2 Accent 5" w:uiPriority="47"/>
+    <w:lsdException w:name="Grid Table 3 Accent 5" w:uiPriority="48"/>
+    <w:lsdException w:name="Grid Table 4 Accent 5" w:uiPriority="49"/>
+    <w:lsdException w:name="Grid Table 5 Dark Accent 5" w:uiPriority="50"/>
+    <w:lsdException w:name="Grid Table 6 Colorful Accent 5" w:uiPriority="51"/>
+    <w:lsdException w:name="Grid Table 7 Colorful Accent 5" w:uiPriority="52"/>
+    <w:lsdException w:name="Grid Table 1 Light Accent 6" w:uiPriority="46"/>
+    <w:lsdException w:name="Grid Table 2 Accent 6" w:uiPriority="47"/>
+    <w:lsdException w:name="Grid Table 3 Accent 6" w:uiPriority="48"/>
+    <w:lsdException w:name="Grid Table 4 Accent 6" w:uiPriority="49"/>
+    <w:lsdException w:name="Grid Table 5 Dark Accent 6" w:uiPriority="50"/>
+    <w:lsdException w:name="Grid Table 6 Colorful Accent 6" w:uiPriority="51"/>
+    <w:lsdException w:name="Grid Table 7 Colorful Accent 6" w:uiPriority="52"/>
+    <w:lsdException w:name="List Table 1 Light" w:uiPriority="46"/>
+    <w:lsdException w:name="List Table 2" w:uiPriority="47"/>
+    <w:lsdException w:name="List Table 3" w:uiPriority="48"/>
+    <w:lsdException w:name="List Table 4" w:uiPriority="49"/>
+    <w:lsdException w:name="List Table 5 Dark" w:uiPriority="50"/>
+    <w:lsdException w:name="List Table 6 Colorful" w:uiPriority="51"/>
+    <w:lsdException w:name="List Table 7 Colorful" w:uiPriority="52"/>
+    <w:lsdException w:name="List Table 1 Light Accent 1" w:uiPriority="46"/>
+    <w:lsdException w:name="List Table 2 Accent 1" w:uiPriority="47"/>
+    <w:lsdException w:name="List Table 3 Accent 1" w:uiPriority="48"/>
+    <w:lsdException w:name="List Table 4 Accent 1" w:uiPriority="49"/>
+    <w:lsdException w:name="List Table 5 Dark Accent 1" w:uiPriority="50"/>
+    <w:lsdException w:name="List Table 6 Colorful Accent 1" w:uiPriority="51"/>
+    <w:lsdException w:name="List Table 7 Colorful Accent 1" w:uiPriority="52"/>
+    <w:lsdException w:name="List Table 1 Light Accent 2" w:uiPriority="46"/>
+    <w:lsdException w:name="List Table 2 Accent 2" w:uiPriority="47"/>
+    <w:lsdException w:name="List Table 3 Accent 2" w:uiPriority="48"/>
+    <w:lsdException w:name="List Table 4 Accent 2" w:uiPriority="49"/>
+    <w:lsdException w:name="List Table 5 Dark Accent 2" w:uiPriority="50"/>
+    <w:lsdException w:name="List Table 6 Colorful Accent 2" w:uiPriority="51"/>
+    <w:lsdException w:name="List Table 7 Colorful Accent 2" w:uiPriority="52"/>
+    <w:lsdException w:name="List Table 1 Light Accent 3" w:uiPriority="46"/>
+    <w:lsdException w:name="List Table 2 Accent 3" w:uiPriority="47"/>
+    <w:lsdException w:name="List Table 3 Accent 3" w:uiPriority="48"/>
+    <w:lsdException w:name="List Table 4 Accent 3" w:uiPriority="49"/>
+    <w:lsdException w:name="List Table 5 Dark Accent 3" w:uiPriority="50"/>
+    <w:lsdException w:name="List Table 6 Colorful Accent 3" w:uiPriority="51"/>
+    <w:lsdException w:name="List Table 7 Colorful Accent 3" w:uiPriority="52"/>
+    <w:lsdException w:name="List Table 1 Light Accent 4" w:uiPriority="46"/>
+    <w:lsdException w:name="List Table 2 Accent 4" w:uiPriority="47"/>
+    <w:lsdException w:name="List Table 3 Accent 4" w:uiPriority="48"/>
+    <w:lsdException w:name="List Table 4 Accent 4" w:uiPriority="49"/>
+    <w:lsdException w:name="List Table 5 Dark Accent 4" w:uiPriority="50"/>
+    <w:lsdException w:name="List Table 6 Colorful Accent 4" w:uiPriority="51"/>
+    <w:lsdException w:name="List Table 7 Colorful Accent 4" w:uiPriority="52"/>
+    <w:lsdException w:name="List Table 1 Light Accent 5" w:uiPriority="46"/>
+    <w:lsdException w:name="List Table 2 Accent 5" w:uiPriority="47"/>
+    <w:lsdException w:name="List Table 3 Accent 5" w:uiPriority="48"/>
+    <w:lsdException w:name="List Table 4 Accent 5" w:uiPriority="49"/>
+    <w:lsdException w:name="List Table 5 Dark Accent 5" w:uiPriority="50"/>
+    <w:lsdException w:name="List Table 6 Colorful Accent 5" w:uiPriority="51"/>
+    <w:lsdException w:name="List Table 7 Colorful Accent 5" w:uiPriority="52"/>
+    <w:lsdException w:name="List Table 1 Light Accent 6" w:uiPriority="46"/>
+    <w:lsdException w:name="List Table 2 Accent 6" w:uiPriority="47"/>
+    <w:lsdException w:name="List Table 3 Accent 6" w:uiPriority="48"/>
+    <w:lsdException w:name="List Table 4 Accent 6" w:uiPriority="49"/>
+    <w:lsdException w:name="List Table 5 Dark Accent 6" w:uiPriority="50"/>
+    <w:lsdException w:name="List Table 6 Colorful Accent 6" w:uiPriority="51"/>
+    <w:lsdException w:name="List Table 7 Colorful Accent 6" w:uiPriority="52"/>
+    <w:lsdException w:name="Mention" w:semiHidden="1" w:uiPriority="99" w:unhideWhenUsed="1"/>
+    <w:lsdException w:name="Smart Hyperlink" w:semiHidden="1" w:uiPriority="99" w:unhideWhenUsed="1"/>
+    <w:lsdException w:name="Hashtag" w:semiHidden="1" w:uiPriority="99" w:unhideWhenUsed="1"/>
+    <w:lsdException w:name="Unresolved Mention" w:semiHidden="1" w:uiPriority="99" w:unhideWhenUsed="1"/>
+    <w:lsdException w:name="Smart Link" w:semiHidden="1" w:uiPriority="99" w:unhideWhenUsed="1"/>
   </w:latentStyles>
   <w:style w:type="paragraph" w:default="1" w:styleId="Normal">
     <w:name w:val="Normal"/>
@@ -2479,7 +2821,6 @@
       <w:spacing w:line="240" w:lineRule="atLeast"/>
     </w:pPr>
     <w:tblPr>
-      <w:tblInd w:w="0" w:type="dxa"/>
       <w:tblBorders>
         <w:top w:val="single" w:sz="4" w:space="0" w:color="auto"/>
         <w:left w:val="single" w:sz="4" w:space="0" w:color="auto"/>
@@ -2488,12 +2829,6 @@
         <w:insideH w:val="single" w:sz="4" w:space="0" w:color="auto"/>
         <w:insideV w:val="single" w:sz="4" w:space="0" w:color="auto"/>
       </w:tblBorders>
-      <w:tblCellMar>
-        <w:top w:w="0" w:type="dxa"/>
-        <w:left w:w="108" w:type="dxa"/>
-        <w:bottom w:w="0" w:type="dxa"/>
-        <w:right w:w="108" w:type="dxa"/>
-      </w:tblCellMar>
     </w:tblPr>
   </w:style>
   <w:style w:type="paragraph" w:styleId="NormalWeb">
@@ -2559,728 +2894,14 @@
       <w:lang w:val="vi-VN"/>
     </w:rPr>
   </w:style>
-</w:styles>
-</file>
-
-<file path=word/stylesWithEffects.xml><?xml version="1.0" encoding="utf-8"?>
-<w:styles xmlns:wpc="http://schemas.microsoft.com/office/word/2010/wordprocessingCanvas" xmlns:mc="http://schemas.openxmlformats.org/markup-compatibility/2006" xmlns:o="urn:schemas-microsoft-com:office:office" xmlns:r="http://schemas.openxmlformats.org/officeDocument/2006/relationships" xmlns:m="http://schemas.openxmlformats.org/officeDocument/2006/math" xmlns:v="urn:schemas-microsoft-com:vml" xmlns:wp14="http://schemas.microsoft.com/office/word/2010/wordprocessingDrawing" xmlns:wp="http://schemas.openxmlformats.org/drawingml/2006/wordprocessingDrawing" xmlns:w10="urn:schemas-microsoft-com:office:word" xmlns:w="http://schemas.openxmlformats.org/wordprocessingml/2006/main" xmlns:w14="http://schemas.microsoft.com/office/word/2010/wordml" xmlns:wpg="http://schemas.microsoft.com/office/word/2010/wordprocessingGroup" xmlns:wpi="http://schemas.microsoft.com/office/word/2010/wordprocessingInk" xmlns:wne="http://schemas.microsoft.com/office/word/2006/wordml" xmlns:wps="http://schemas.microsoft.com/office/word/2010/wordprocessingShape" mc:Ignorable="w14 wp14">
-  <w:docDefaults>
-    <w:rPrDefault>
-      <w:rPr>
-        <w:rFonts w:ascii="Times New Roman" w:eastAsia="Times New Roman" w:hAnsi="Times New Roman" w:cs="Times New Roman"/>
-        <w:lang w:val="en-US" w:eastAsia="en-US" w:bidi="ar-SA"/>
-      </w:rPr>
-    </w:rPrDefault>
-    <w:pPrDefault/>
-  </w:docDefaults>
-  <w:latentStyles w:defLockedState="0" w:defUIPriority="0" w:defSemiHidden="0" w:defUnhideWhenUsed="0" w:defQFormat="0" w:count="267">
-    <w:lsdException w:name="Normal" w:qFormat="1"/>
-    <w:lsdException w:name="heading 1" w:qFormat="1"/>
-    <w:lsdException w:name="heading 2" w:qFormat="1"/>
-    <w:lsdException w:name="heading 3" w:qFormat="1"/>
-    <w:lsdException w:name="heading 4" w:qFormat="1"/>
-    <w:lsdException w:name="heading 5" w:qFormat="1"/>
-    <w:lsdException w:name="heading 6" w:qFormat="1"/>
-    <w:lsdException w:name="heading 7" w:qFormat="1"/>
-    <w:lsdException w:name="heading 8" w:qFormat="1"/>
-    <w:lsdException w:name="heading 9" w:qFormat="1"/>
-    <w:lsdException w:name="header" w:uiPriority="99"/>
-    <w:lsdException w:name="footer" w:uiPriority="99"/>
-    <w:lsdException w:name="caption" w:semiHidden="1" w:unhideWhenUsed="1" w:qFormat="1"/>
-    <w:lsdException w:name="Title" w:qFormat="1"/>
-    <w:lsdException w:name="Subtitle" w:qFormat="1"/>
-    <w:lsdException w:name="Strong" w:qFormat="1"/>
-    <w:lsdException w:name="Emphasis" w:qFormat="1"/>
-    <w:lsdException w:name="Normal (Web)" w:uiPriority="99"/>
-    <w:lsdException w:name="Placeholder Text" w:semiHidden="1" w:uiPriority="99"/>
-    <w:lsdException w:name="No Spacing" w:uiPriority="1" w:qFormat="1"/>
-    <w:lsdException w:name="Light Shading" w:uiPriority="60"/>
-    <w:lsdException w:name="Light List" w:uiPriority="61"/>
-    <w:lsdException w:name="Light Grid" w:uiPriority="62"/>
-    <w:lsdException w:name="Medium Shading 1" w:uiPriority="63"/>
-    <w:lsdException w:name="Medium Shading 2" w:uiPriority="64"/>
-    <w:lsdException w:name="Medium List 1" w:uiPriority="65"/>
-    <w:lsdException w:name="Medium List 2" w:uiPriority="66"/>
-    <w:lsdException w:name="Medium Grid 1" w:uiPriority="67"/>
-    <w:lsdException w:name="Medium Grid 2" w:uiPriority="68"/>
-    <w:lsdException w:name="Medium Grid 3" w:uiPriority="69"/>
-    <w:lsdException w:name="Dark List" w:uiPriority="70"/>
-    <w:lsdException w:name="Colorful Shading" w:uiPriority="71"/>
-    <w:lsdException w:name="Colorful List" w:uiPriority="72"/>
-    <w:lsdException w:name="Colorful Grid" w:uiPriority="73"/>
-    <w:lsdException w:name="Light Shading Accent 1" w:uiPriority="60"/>
-    <w:lsdException w:name="Light List Accent 1" w:uiPriority="61"/>
-    <w:lsdException w:name="Light Grid Accent 1" w:uiPriority="62"/>
-    <w:lsdException w:name="Medium Shading 1 Accent 1" w:uiPriority="63"/>
-    <w:lsdException w:name="Medium Shading 2 Accent 1" w:uiPriority="64"/>
-    <w:lsdException w:name="Medium List 1 Accent 1" w:uiPriority="65"/>
-    <w:lsdException w:name="Revision" w:semiHidden="1" w:uiPriority="99"/>
-    <w:lsdException w:name="List Paragraph" w:uiPriority="34" w:qFormat="1"/>
-    <w:lsdException w:name="Quote" w:uiPriority="29" w:qFormat="1"/>
-    <w:lsdException w:name="Intense Quote" w:uiPriority="30" w:qFormat="1"/>
-    <w:lsdException w:name="Medium List 2 Accent 1" w:uiPriority="66"/>
-    <w:lsdException w:name="Medium Grid 1 Accent 1" w:uiPriority="67"/>
-    <w:lsdException w:name="Medium Grid 2 Accent 1" w:uiPriority="68"/>
-    <w:lsdException w:name="Medium Grid 3 Accent 1" w:uiPriority="69"/>
-    <w:lsdException w:name="Dark List Accent 1" w:uiPriority="70"/>
-    <w:lsdException w:name="Colorful Shading Accent 1" w:uiPriority="71"/>
-    <w:lsdException w:name="Colorful List Accent 1" w:uiPriority="72"/>
-    <w:lsdException w:name="Colorful Grid Accent 1" w:uiPriority="73"/>
-    <w:lsdException w:name="Light Shading Accent 2" w:uiPriority="60"/>
-    <w:lsdException w:name="Light List Accent 2" w:uiPriority="61"/>
-    <w:lsdException w:name="Light Grid Accent 2" w:uiPriority="62"/>
-    <w:lsdException w:name="Medium Shading 1 Accent 2" w:uiPriority="63"/>
-    <w:lsdException w:name="Medium Shading 2 Accent 2" w:uiPriority="64"/>
-    <w:lsdException w:name="Medium List 1 Accent 2" w:uiPriority="65"/>
-    <w:lsdException w:name="Medium List 2 Accent 2" w:uiPriority="66"/>
-    <w:lsdException w:name="Medium Grid 1 Accent 2" w:uiPriority="67"/>
-    <w:lsdException w:name="Medium Grid 2 Accent 2" w:uiPriority="68"/>
-    <w:lsdException w:name="Medium Grid 3 Accent 2" w:uiPriority="69"/>
-    <w:lsdException w:name="Dark List Accent 2" w:uiPriority="70"/>
-    <w:lsdException w:name="Colorful Shading Accent 2" w:uiPriority="71"/>
-    <w:lsdException w:name="Colorful List Accent 2" w:uiPriority="72"/>
-    <w:lsdException w:name="Colorful Grid Accent 2" w:uiPriority="73"/>
-    <w:lsdException w:name="Light Shading Accent 3" w:uiPriority="60"/>
-    <w:lsdException w:name="Light List Accent 3" w:uiPriority="61"/>
-    <w:lsdException w:name="Light Grid Accent 3" w:uiPriority="62"/>
-    <w:lsdException w:name="Medium Shading 1 Accent 3" w:uiPriority="63"/>
-    <w:lsdException w:name="Medium Shading 2 Accent 3" w:uiPriority="64"/>
-    <w:lsdException w:name="Medium List 1 Accent 3" w:uiPriority="65"/>
-    <w:lsdException w:name="Medium List 2 Accent 3" w:uiPriority="66"/>
-    <w:lsdException w:name="Medium Grid 1 Accent 3" w:uiPriority="67"/>
-    <w:lsdException w:name="Medium Grid 2 Accent 3" w:uiPriority="68"/>
-    <w:lsdException w:name="Medium Grid 3 Accent 3" w:uiPriority="69"/>
-    <w:lsdException w:name="Dark List Accent 3" w:uiPriority="70"/>
-    <w:lsdException w:name="Colorful Shading Accent 3" w:uiPriority="71"/>
-    <w:lsdException w:name="Colorful List Accent 3" w:uiPriority="72"/>
-    <w:lsdException w:name="Colorful Grid Accent 3" w:uiPriority="73"/>
-    <w:lsdException w:name="Light Shading Accent 4" w:uiPriority="60"/>
-    <w:lsdException w:name="Light List Accent 4" w:uiPriority="61"/>
-    <w:lsdException w:name="Light Grid Accent 4" w:uiPriority="62"/>
-    <w:lsdException w:name="Medium Shading 1 Accent 4" w:uiPriority="63"/>
-    <w:lsdException w:name="Medium Shading 2 Accent 4" w:uiPriority="64"/>
-    <w:lsdException w:name="Medium List 1 Accent 4" w:uiPriority="65"/>
-    <w:lsdException w:name="Medium List 2 Accent 4" w:uiPriority="66"/>
-    <w:lsdException w:name="Medium Grid 1 Accent 4" w:uiPriority="67"/>
-    <w:lsdException w:name="Medium Grid 2 Accent 4" w:uiPriority="68"/>
-    <w:lsdException w:name="Medium Grid 3 Accent 4" w:uiPriority="69"/>
-    <w:lsdException w:name="Dark List Accent 4" w:uiPriority="70"/>
-    <w:lsdException w:name="Colorful Shading Accent 4" w:uiPriority="71"/>
-    <w:lsdException w:name="Colorful List Accent 4" w:uiPriority="72"/>
-    <w:lsdException w:name="Colorful Grid Accent 4" w:uiPriority="73"/>
-    <w:lsdException w:name="Light Shading Accent 5" w:uiPriority="60"/>
-    <w:lsdException w:name="Light List Accent 5" w:uiPriority="61"/>
-    <w:lsdException w:name="Light Grid Accent 5" w:uiPriority="62"/>
-    <w:lsdException w:name="Medium Shading 1 Accent 5" w:uiPriority="63"/>
-    <w:lsdException w:name="Medium Shading 2 Accent 5" w:uiPriority="64"/>
-    <w:lsdException w:name="Medium List 1 Accent 5" w:uiPriority="65"/>
-    <w:lsdException w:name="Medium List 2 Accent 5" w:uiPriority="66"/>
-    <w:lsdException w:name="Medium Grid 1 Accent 5" w:uiPriority="67"/>
-    <w:lsdException w:name="Medium Grid 2 Accent 5" w:uiPriority="68"/>
-    <w:lsdException w:name="Medium Grid 3 Accent 5" w:uiPriority="69"/>
-    <w:lsdException w:name="Dark List Accent 5" w:uiPriority="70"/>
-    <w:lsdException w:name="Colorful Shading Accent 5" w:uiPriority="71"/>
-    <w:lsdException w:name="Colorful List Accent 5" w:uiPriority="72"/>
-    <w:lsdException w:name="Colorful Grid Accent 5" w:uiPriority="73"/>
-    <w:lsdException w:name="Light Shading Accent 6" w:uiPriority="60"/>
-    <w:lsdException w:name="Light List Accent 6" w:uiPriority="61"/>
-    <w:lsdException w:name="Light Grid Accent 6" w:uiPriority="62"/>
-    <w:lsdException w:name="Medium Shading 1 Accent 6" w:uiPriority="63"/>
-    <w:lsdException w:name="Medium Shading 2 Accent 6" w:uiPriority="64"/>
-    <w:lsdException w:name="Medium List 1 Accent 6" w:uiPriority="65"/>
-    <w:lsdException w:name="Medium List 2 Accent 6" w:uiPriority="66"/>
-    <w:lsdException w:name="Medium Grid 1 Accent 6" w:uiPriority="67"/>
-    <w:lsdException w:name="Medium Grid 2 Accent 6" w:uiPriority="68"/>
-    <w:lsdException w:name="Medium Grid 3 Accent 6" w:uiPriority="69"/>
-    <w:lsdException w:name="Dark List Accent 6" w:uiPriority="70"/>
-    <w:lsdException w:name="Colorful Shading Accent 6" w:uiPriority="71"/>
-    <w:lsdException w:name="Colorful List Accent 6" w:uiPriority="72"/>
-    <w:lsdException w:name="Colorful Grid Accent 6" w:uiPriority="73"/>
-    <w:lsdException w:name="Subtle Emphasis" w:uiPriority="19" w:qFormat="1"/>
-    <w:lsdException w:name="Intense Emphasis" w:uiPriority="21" w:qFormat="1"/>
-    <w:lsdException w:name="Subtle Reference" w:uiPriority="31" w:qFormat="1"/>
-    <w:lsdException w:name="Intense Reference" w:uiPriority="32" w:qFormat="1"/>
-    <w:lsdException w:name="Book Title" w:uiPriority="33" w:qFormat="1"/>
-    <w:lsdException w:name="Bibliography" w:semiHidden="1" w:uiPriority="37" w:unhideWhenUsed="1"/>
-    <w:lsdException w:name="TOC Heading" w:semiHidden="1" w:uiPriority="39" w:unhideWhenUsed="1" w:qFormat="1"/>
-  </w:latentStyles>
-  <w:style w:type="paragraph" w:default="1" w:styleId="Normal">
-    <w:name w:val="Normal"/>
-    <w:qFormat/>
-    <w:pPr>
-      <w:widowControl w:val="0"/>
-      <w:spacing w:line="240" w:lineRule="atLeast"/>
-    </w:pPr>
+  <w:style w:type="character" w:styleId="Hyperlink">
+    <w:name w:val="Hyperlink"/>
+    <w:basedOn w:val="DefaultParagraphFont"/>
+    <w:unhideWhenUsed/>
+    <w:rsid w:val="00A77F84"/>
     <w:rPr>
-      <w:sz w:val="24"/>
-      <w:lang w:val="vi-VN"/>
-    </w:rPr>
-  </w:style>
-  <w:style w:type="paragraph" w:styleId="Heading1">
-    <w:name w:val="heading 1"/>
-    <w:basedOn w:val="Normal"/>
-    <w:next w:val="Normal"/>
-    <w:qFormat/>
-    <w:pPr>
-      <w:keepNext/>
-      <w:numPr>
-        <w:numId w:val="1"/>
-      </w:numPr>
-      <w:spacing w:before="120" w:after="60"/>
-      <w:outlineLvl w:val="0"/>
-    </w:pPr>
-    <w:rPr>
-      <w:rFonts w:ascii="Arial" w:hAnsi="Arial"/>
-      <w:b/>
-    </w:rPr>
-  </w:style>
-  <w:style w:type="paragraph" w:styleId="Heading2">
-    <w:name w:val="heading 2"/>
-    <w:basedOn w:val="Heading1"/>
-    <w:next w:val="Normal"/>
-    <w:qFormat/>
-    <w:pPr>
-      <w:numPr>
-        <w:ilvl w:val="1"/>
-      </w:numPr>
-      <w:outlineLvl w:val="1"/>
-    </w:pPr>
-    <w:rPr>
-      <w:sz w:val="20"/>
-    </w:rPr>
-  </w:style>
-  <w:style w:type="paragraph" w:styleId="Heading3">
-    <w:name w:val="heading 3"/>
-    <w:basedOn w:val="Heading1"/>
-    <w:next w:val="Normal"/>
-    <w:qFormat/>
-    <w:pPr>
-      <w:numPr>
-        <w:ilvl w:val="2"/>
-      </w:numPr>
-      <w:outlineLvl w:val="2"/>
-    </w:pPr>
-    <w:rPr>
-      <w:b w:val="0"/>
-      <w:i/>
-      <w:sz w:val="20"/>
-    </w:rPr>
-  </w:style>
-  <w:style w:type="paragraph" w:styleId="Heading4">
-    <w:name w:val="heading 4"/>
-    <w:basedOn w:val="Heading1"/>
-    <w:next w:val="Normal"/>
-    <w:qFormat/>
-    <w:pPr>
-      <w:numPr>
-        <w:ilvl w:val="3"/>
-      </w:numPr>
-      <w:outlineLvl w:val="3"/>
-    </w:pPr>
-    <w:rPr>
-      <w:b w:val="0"/>
-      <w:sz w:val="20"/>
-    </w:rPr>
-  </w:style>
-  <w:style w:type="paragraph" w:styleId="Heading5">
-    <w:name w:val="heading 5"/>
-    <w:basedOn w:val="Normal"/>
-    <w:next w:val="Normal"/>
-    <w:qFormat/>
-    <w:pPr>
-      <w:numPr>
-        <w:ilvl w:val="4"/>
-        <w:numId w:val="1"/>
-      </w:numPr>
-      <w:spacing w:before="240" w:after="60"/>
-      <w:outlineLvl w:val="4"/>
-    </w:pPr>
-    <w:rPr>
-      <w:sz w:val="22"/>
-    </w:rPr>
-  </w:style>
-  <w:style w:type="paragraph" w:styleId="Heading6">
-    <w:name w:val="heading 6"/>
-    <w:basedOn w:val="Normal"/>
-    <w:next w:val="Normal"/>
-    <w:qFormat/>
-    <w:pPr>
-      <w:numPr>
-        <w:ilvl w:val="5"/>
-        <w:numId w:val="1"/>
-      </w:numPr>
-      <w:spacing w:before="240" w:after="60"/>
-      <w:outlineLvl w:val="5"/>
-    </w:pPr>
-    <w:rPr>
-      <w:i/>
-      <w:sz w:val="22"/>
-    </w:rPr>
-  </w:style>
-  <w:style w:type="paragraph" w:styleId="Heading7">
-    <w:name w:val="heading 7"/>
-    <w:basedOn w:val="Normal"/>
-    <w:next w:val="Normal"/>
-    <w:qFormat/>
-    <w:pPr>
-      <w:numPr>
-        <w:ilvl w:val="6"/>
-        <w:numId w:val="1"/>
-      </w:numPr>
-      <w:spacing w:before="240" w:after="60"/>
-      <w:outlineLvl w:val="6"/>
-    </w:pPr>
-  </w:style>
-  <w:style w:type="paragraph" w:styleId="Heading8">
-    <w:name w:val="heading 8"/>
-    <w:basedOn w:val="Normal"/>
-    <w:next w:val="Normal"/>
-    <w:qFormat/>
-    <w:pPr>
-      <w:numPr>
-        <w:ilvl w:val="7"/>
-        <w:numId w:val="1"/>
-      </w:numPr>
-      <w:spacing w:before="240" w:after="60"/>
-      <w:outlineLvl w:val="7"/>
-    </w:pPr>
-    <w:rPr>
-      <w:i/>
-    </w:rPr>
-  </w:style>
-  <w:style w:type="paragraph" w:styleId="Heading9">
-    <w:name w:val="heading 9"/>
-    <w:basedOn w:val="Normal"/>
-    <w:next w:val="Normal"/>
-    <w:qFormat/>
-    <w:pPr>
-      <w:numPr>
-        <w:ilvl w:val="8"/>
-        <w:numId w:val="1"/>
-      </w:numPr>
-      <w:spacing w:before="240" w:after="60"/>
-      <w:outlineLvl w:val="8"/>
-    </w:pPr>
-    <w:rPr>
-      <w:b/>
-      <w:i/>
-      <w:sz w:val="18"/>
-    </w:rPr>
-  </w:style>
-  <w:style w:type="character" w:default="1" w:styleId="DefaultParagraphFont">
-    <w:name w:val="Default Paragraph Font"/>
-    <w:uiPriority w:val="1"/>
-    <w:semiHidden/>
-    <w:unhideWhenUsed/>
-  </w:style>
-  <w:style w:type="table" w:default="1" w:styleId="TableNormal">
-    <w:name w:val="Normal Table"/>
-    <w:uiPriority w:val="99"/>
-    <w:semiHidden/>
-    <w:unhideWhenUsed/>
-    <w:tblPr>
-      <w:tblInd w:w="0" w:type="dxa"/>
-      <w:tblCellMar>
-        <w:top w:w="0" w:type="dxa"/>
-        <w:left w:w="108" w:type="dxa"/>
-        <w:bottom w:w="0" w:type="dxa"/>
-        <w:right w:w="108" w:type="dxa"/>
-      </w:tblCellMar>
-    </w:tblPr>
-  </w:style>
-  <w:style w:type="numbering" w:default="1" w:styleId="NoList">
-    <w:name w:val="No List"/>
-    <w:uiPriority w:val="99"/>
-    <w:semiHidden/>
-    <w:unhideWhenUsed/>
-  </w:style>
-  <w:style w:type="paragraph" w:customStyle="1" w:styleId="Paragraph2">
-    <w:name w:val="Paragraph2"/>
-    <w:basedOn w:val="Normal"/>
-    <w:pPr>
-      <w:spacing w:before="80"/>
-      <w:ind w:left="720"/>
-      <w:jc w:val="both"/>
-    </w:pPr>
-    <w:rPr>
-      <w:color w:val="000000"/>
-      <w:lang w:val="en-AU"/>
-    </w:rPr>
-  </w:style>
-  <w:style w:type="paragraph" w:styleId="Title">
-    <w:name w:val="Title"/>
-    <w:basedOn w:val="Normal"/>
-    <w:next w:val="Normal"/>
-    <w:qFormat/>
-    <w:pPr>
-      <w:spacing w:line="240" w:lineRule="auto"/>
-      <w:jc w:val="center"/>
-    </w:pPr>
-    <w:rPr>
-      <w:rFonts w:ascii="Arial" w:hAnsi="Arial"/>
-      <w:b/>
-      <w:sz w:val="36"/>
-    </w:rPr>
-  </w:style>
-  <w:style w:type="paragraph" w:styleId="Subtitle">
-    <w:name w:val="Subtitle"/>
-    <w:basedOn w:val="Normal"/>
-    <w:qFormat/>
-    <w:pPr>
-      <w:spacing w:after="60"/>
-      <w:jc w:val="center"/>
-    </w:pPr>
-    <w:rPr>
-      <w:rFonts w:ascii="Arial" w:hAnsi="Arial"/>
-      <w:i/>
-      <w:sz w:val="36"/>
-      <w:lang w:val="en-AU"/>
-    </w:rPr>
-  </w:style>
-  <w:style w:type="paragraph" w:styleId="NormalIndent">
-    <w:name w:val="Normal Indent"/>
-    <w:basedOn w:val="Normal"/>
-    <w:pPr>
-      <w:ind w:left="900" w:hanging="900"/>
-    </w:pPr>
-  </w:style>
-  <w:style w:type="paragraph" w:styleId="TOC1">
-    <w:name w:val="toc 1"/>
-    <w:basedOn w:val="Normal"/>
-    <w:next w:val="Normal"/>
-    <w:semiHidden/>
-    <w:pPr>
-      <w:tabs>
-        <w:tab w:val="right" w:pos="9360"/>
-      </w:tabs>
-      <w:spacing w:before="240" w:after="60"/>
-      <w:ind w:right="720"/>
-    </w:pPr>
-  </w:style>
-  <w:style w:type="paragraph" w:styleId="TOC2">
-    <w:name w:val="toc 2"/>
-    <w:basedOn w:val="Normal"/>
-    <w:next w:val="Normal"/>
-    <w:semiHidden/>
-    <w:pPr>
-      <w:tabs>
-        <w:tab w:val="right" w:pos="9360"/>
-      </w:tabs>
-      <w:ind w:left="432" w:right="720"/>
-    </w:pPr>
-  </w:style>
-  <w:style w:type="paragraph" w:styleId="TOC3">
-    <w:name w:val="toc 3"/>
-    <w:basedOn w:val="Normal"/>
-    <w:next w:val="Normal"/>
-    <w:semiHidden/>
-    <w:pPr>
-      <w:tabs>
-        <w:tab w:val="right" w:pos="9360"/>
-      </w:tabs>
-      <w:ind w:left="864"/>
-    </w:pPr>
-  </w:style>
-  <w:style w:type="paragraph" w:styleId="Header">
-    <w:name w:val="header"/>
-    <w:basedOn w:val="Normal"/>
-    <w:link w:val="HeaderChar"/>
-    <w:uiPriority w:val="99"/>
-    <w:pPr>
-      <w:tabs>
-        <w:tab w:val="center" w:pos="4320"/>
-        <w:tab w:val="right" w:pos="8640"/>
-      </w:tabs>
-    </w:pPr>
-  </w:style>
-  <w:style w:type="paragraph" w:styleId="Footer">
-    <w:name w:val="footer"/>
-    <w:basedOn w:val="Normal"/>
-    <w:link w:val="FooterChar"/>
-    <w:uiPriority w:val="99"/>
-    <w:pPr>
-      <w:tabs>
-        <w:tab w:val="center" w:pos="4320"/>
-        <w:tab w:val="right" w:pos="8640"/>
-      </w:tabs>
-    </w:pPr>
-  </w:style>
-  <w:style w:type="character" w:styleId="PageNumber">
-    <w:name w:val="page number"/>
-    <w:basedOn w:val="DefaultParagraphFont"/>
-  </w:style>
-  <w:style w:type="paragraph" w:customStyle="1" w:styleId="Bullet2">
-    <w:name w:val="Bullet2"/>
-    <w:basedOn w:val="Normal"/>
-    <w:pPr>
-      <w:ind w:left="1440" w:hanging="360"/>
-    </w:pPr>
-    <w:rPr>
-      <w:color w:val="000080"/>
-    </w:rPr>
-  </w:style>
-  <w:style w:type="paragraph" w:customStyle="1" w:styleId="Paragraph1">
-    <w:name w:val="Paragraph1"/>
-    <w:basedOn w:val="Normal"/>
-    <w:pPr>
-      <w:spacing w:before="80" w:line="240" w:lineRule="auto"/>
-      <w:jc w:val="both"/>
-    </w:pPr>
-  </w:style>
-  <w:style w:type="paragraph" w:customStyle="1" w:styleId="Tabletext">
-    <w:name w:val="Tabletext"/>
-    <w:basedOn w:val="Normal"/>
-    <w:pPr>
-      <w:keepLines/>
-      <w:spacing w:after="120"/>
-    </w:pPr>
-  </w:style>
-  <w:style w:type="paragraph" w:styleId="BodyText">
-    <w:name w:val="Body Text"/>
-    <w:basedOn w:val="Normal"/>
-    <w:pPr>
-      <w:keepLines/>
-      <w:spacing w:after="120"/>
-      <w:ind w:left="720"/>
-    </w:pPr>
-  </w:style>
-  <w:style w:type="paragraph" w:customStyle="1" w:styleId="Paragraph3">
-    <w:name w:val="Paragraph3"/>
-    <w:basedOn w:val="Paragraph1"/>
-    <w:pPr>
-      <w:ind w:left="1530"/>
-    </w:pPr>
-  </w:style>
-  <w:style w:type="paragraph" w:customStyle="1" w:styleId="Bullet1">
-    <w:name w:val="Bullet1"/>
-    <w:basedOn w:val="Normal"/>
-    <w:pPr>
-      <w:ind w:left="720" w:hanging="432"/>
-    </w:pPr>
-  </w:style>
-  <w:style w:type="character" w:styleId="FootnoteReference">
-    <w:name w:val="footnote reference"/>
-    <w:semiHidden/>
-    <w:rPr>
-      <w:sz w:val="20"/>
-      <w:vertAlign w:val="superscript"/>
-    </w:rPr>
-  </w:style>
-  <w:style w:type="paragraph" w:styleId="FootnoteText">
-    <w:name w:val="footnote text"/>
-    <w:basedOn w:val="Normal"/>
-    <w:semiHidden/>
-    <w:pPr>
-      <w:keepNext/>
-      <w:keepLines/>
-      <w:pBdr>
-        <w:bottom w:val="single" w:sz="6" w:space="0" w:color="000000"/>
-      </w:pBdr>
-      <w:spacing w:before="40" w:after="40"/>
-      <w:ind w:left="360" w:hanging="360"/>
-    </w:pPr>
-    <w:rPr>
-      <w:rFonts w:ascii="Helvetica" w:hAnsi="Helvetica"/>
-      <w:sz w:val="16"/>
-    </w:rPr>
-  </w:style>
-  <w:style w:type="paragraph" w:styleId="DocumentMap">
-    <w:name w:val="Document Map"/>
-    <w:basedOn w:val="Normal"/>
-    <w:semiHidden/>
-    <w:pPr>
-      <w:shd w:val="clear" w:color="auto" w:fill="000080"/>
-    </w:pPr>
-    <w:rPr>
-      <w:rFonts w:ascii="Tahoma" w:hAnsi="Tahoma"/>
-    </w:rPr>
-  </w:style>
-  <w:style w:type="paragraph" w:customStyle="1" w:styleId="Paragraph4">
-    <w:name w:val="Paragraph4"/>
-    <w:basedOn w:val="Paragraph1"/>
-    <w:pPr>
-      <w:ind w:left="2250"/>
-    </w:pPr>
-  </w:style>
-  <w:style w:type="paragraph" w:styleId="TOC4">
-    <w:name w:val="toc 4"/>
-    <w:basedOn w:val="Normal"/>
-    <w:next w:val="Normal"/>
-    <w:semiHidden/>
-    <w:pPr>
-      <w:ind w:left="600"/>
-    </w:pPr>
-  </w:style>
-  <w:style w:type="paragraph" w:styleId="TOC5">
-    <w:name w:val="toc 5"/>
-    <w:basedOn w:val="Normal"/>
-    <w:next w:val="Normal"/>
-    <w:semiHidden/>
-    <w:pPr>
-      <w:ind w:left="800"/>
-    </w:pPr>
-  </w:style>
-  <w:style w:type="paragraph" w:styleId="TOC6">
-    <w:name w:val="toc 6"/>
-    <w:basedOn w:val="Normal"/>
-    <w:next w:val="Normal"/>
-    <w:semiHidden/>
-    <w:pPr>
-      <w:ind w:left="1000"/>
-    </w:pPr>
-  </w:style>
-  <w:style w:type="paragraph" w:styleId="TOC7">
-    <w:name w:val="toc 7"/>
-    <w:basedOn w:val="Normal"/>
-    <w:next w:val="Normal"/>
-    <w:semiHidden/>
-    <w:pPr>
-      <w:ind w:left="1200"/>
-    </w:pPr>
-  </w:style>
-  <w:style w:type="paragraph" w:styleId="TOC8">
-    <w:name w:val="toc 8"/>
-    <w:basedOn w:val="Normal"/>
-    <w:next w:val="Normal"/>
-    <w:semiHidden/>
-    <w:pPr>
-      <w:ind w:left="1400"/>
-    </w:pPr>
-  </w:style>
-  <w:style w:type="paragraph" w:styleId="TOC9">
-    <w:name w:val="toc 9"/>
-    <w:basedOn w:val="Normal"/>
-    <w:next w:val="Normal"/>
-    <w:semiHidden/>
-    <w:pPr>
-      <w:ind w:left="1600"/>
-    </w:pPr>
-  </w:style>
-  <w:style w:type="paragraph" w:styleId="BodyText2">
-    <w:name w:val="Body Text 2"/>
-    <w:basedOn w:val="Normal"/>
-    <w:pPr>
-      <w:widowControl/>
-      <w:spacing w:line="240" w:lineRule="auto"/>
-    </w:pPr>
-    <w:rPr>
-      <w:snapToGrid w:val="0"/>
-      <w:sz w:val="28"/>
-    </w:rPr>
-  </w:style>
-  <w:style w:type="paragraph" w:styleId="BodyText3">
-    <w:name w:val="Body Text 3"/>
-    <w:basedOn w:val="Normal"/>
-    <w:pPr>
-      <w:widowControl/>
-      <w:spacing w:line="240" w:lineRule="auto"/>
-    </w:pPr>
-    <w:rPr>
-      <w:snapToGrid w:val="0"/>
-    </w:rPr>
-  </w:style>
-  <w:style w:type="paragraph" w:customStyle="1" w:styleId="ToDoItem">
-    <w:name w:val="To Do Item"/>
-    <w:basedOn w:val="Normal"/>
-    <w:pPr>
-      <w:numPr>
-        <w:numId w:val="5"/>
-      </w:numPr>
-    </w:pPr>
-  </w:style>
-  <w:style w:type="character" w:customStyle="1" w:styleId="SoDAField">
-    <w:name w:val="SoDA Field"/>
-    <w:rPr>
-      <w:color w:val="0000FF"/>
-    </w:rPr>
-  </w:style>
-  <w:style w:type="table" w:styleId="TableGrid">
-    <w:name w:val="Table Grid"/>
-    <w:basedOn w:val="TableNormal"/>
-    <w:rsid w:val="007A1DE8"/>
-    <w:pPr>
-      <w:widowControl w:val="0"/>
-      <w:spacing w:line="240" w:lineRule="atLeast"/>
-    </w:pPr>
-    <w:tblPr>
-      <w:tblInd w:w="0" w:type="dxa"/>
-      <w:tblBorders>
-        <w:top w:val="single" w:sz="4" w:space="0" w:color="auto"/>
-        <w:left w:val="single" w:sz="4" w:space="0" w:color="auto"/>
-        <w:bottom w:val="single" w:sz="4" w:space="0" w:color="auto"/>
-        <w:right w:val="single" w:sz="4" w:space="0" w:color="auto"/>
-        <w:insideH w:val="single" w:sz="4" w:space="0" w:color="auto"/>
-        <w:insideV w:val="single" w:sz="4" w:space="0" w:color="auto"/>
-      </w:tblBorders>
-      <w:tblCellMar>
-        <w:top w:w="0" w:type="dxa"/>
-        <w:left w:w="108" w:type="dxa"/>
-        <w:bottom w:w="0" w:type="dxa"/>
-        <w:right w:w="108" w:type="dxa"/>
-      </w:tblCellMar>
-    </w:tblPr>
-  </w:style>
-  <w:style w:type="paragraph" w:styleId="NormalWeb">
-    <w:name w:val="Normal (Web)"/>
-    <w:basedOn w:val="Normal"/>
-    <w:uiPriority w:val="99"/>
-    <w:unhideWhenUsed/>
-    <w:rsid w:val="00F53DBB"/>
-    <w:pPr>
-      <w:widowControl/>
-      <w:spacing w:before="100" w:beforeAutospacing="1" w:after="100" w:afterAutospacing="1" w:line="240" w:lineRule="auto"/>
-    </w:pPr>
-    <w:rPr>
-      <w:szCs w:val="24"/>
-      <w:lang w:val="en-US"/>
-    </w:rPr>
-  </w:style>
-  <w:style w:type="paragraph" w:styleId="BalloonText">
-    <w:name w:val="Balloon Text"/>
-    <w:basedOn w:val="Normal"/>
-    <w:link w:val="BalloonTextChar"/>
-    <w:rsid w:val="00BE4660"/>
-    <w:pPr>
-      <w:spacing w:line="240" w:lineRule="auto"/>
-    </w:pPr>
-    <w:rPr>
-      <w:rFonts w:ascii="Tahoma" w:hAnsi="Tahoma" w:cs="Tahoma"/>
-      <w:sz w:val="16"/>
-      <w:szCs w:val="16"/>
-    </w:rPr>
-  </w:style>
-  <w:style w:type="character" w:customStyle="1" w:styleId="BalloonTextChar">
-    <w:name w:val="Balloon Text Char"/>
-    <w:basedOn w:val="DefaultParagraphFont"/>
-    <w:link w:val="BalloonText"/>
-    <w:rsid w:val="00BE4660"/>
-    <w:rPr>
-      <w:rFonts w:ascii="Tahoma" w:hAnsi="Tahoma" w:cs="Tahoma"/>
-      <w:sz w:val="16"/>
-      <w:szCs w:val="16"/>
-      <w:lang w:val="vi-VN"/>
-    </w:rPr>
-  </w:style>
-  <w:style w:type="character" w:customStyle="1" w:styleId="FooterChar">
-    <w:name w:val="Footer Char"/>
-    <w:basedOn w:val="DefaultParagraphFont"/>
-    <w:link w:val="Footer"/>
-    <w:uiPriority w:val="99"/>
-    <w:rsid w:val="003B1A2B"/>
-    <w:rPr>
-      <w:sz w:val="24"/>
-      <w:lang w:val="vi-VN"/>
-    </w:rPr>
-  </w:style>
-  <w:style w:type="character" w:customStyle="1" w:styleId="HeaderChar">
-    <w:name w:val="Header Char"/>
-    <w:basedOn w:val="DefaultParagraphFont"/>
-    <w:link w:val="Header"/>
-    <w:uiPriority w:val="99"/>
-    <w:rsid w:val="003B1A2B"/>
-    <w:rPr>
-      <w:sz w:val="24"/>
-      <w:lang w:val="vi-VN"/>
+      <w:color w:val="0000FF" w:themeColor="hyperlink"/>
+      <w:u w:val="single"/>
     </w:rPr>
   </w:style>
 </w:styles>

</xml_diff>